<commit_message>
project initialization and modifications in elaboration
</commit_message>
<xml_diff>
--- a/OLEKSII.HUDZISHEVSKYI.PROJEKT.docx
+++ b/OLEKSII.HUDZISHEVSKYI.PROJEKT.docx
@@ -1361,6 +1361,75 @@
     </w:p>
     <w:p>
       <w:pPr>
+        <w:rPr>
+          <w:lang w:val="en-US"/>
+        </w:rPr>
+      </w:pPr>
+      <w:r>
+        <w:rPr>
+          <w:lang w:val="en-US"/>
+        </w:rPr>
+        <w:t>.NET</w:t>
+      </w:r>
+    </w:p>
+    <w:p>
+      <w:pPr>
+        <w:rPr>
+          <w:lang w:val="en-US"/>
+        </w:rPr>
+      </w:pPr>
+      <w:r>
+        <w:rPr>
+          <w:lang w:val="en-US"/>
+        </w:rPr>
+        <w:t>Windows Forms</w:t>
+      </w:r>
+    </w:p>
+    <w:p>
+      <w:pPr>
+        <w:rPr>
+          <w:lang w:val="en-US"/>
+        </w:rPr>
+      </w:pPr>
+      <w:proofErr w:type="spellStart"/>
+      <w:r>
+        <w:rPr>
+          <w:lang w:val="en-US"/>
+        </w:rPr>
+        <w:t>SqlServer</w:t>
+      </w:r>
+      <w:proofErr w:type="spellEnd"/>
+      <w:r>
+        <w:rPr>
+          <w:lang w:val="en-US"/>
+        </w:rPr>
+        <w:t xml:space="preserve"> vs </w:t>
+      </w:r>
+      <w:proofErr w:type="spellStart"/>
+      <w:r>
+        <w:rPr>
+          <w:lang w:val="en-US"/>
+        </w:rPr>
+        <w:t>Sq</w:t>
+      </w:r>
+      <w:r>
+        <w:rPr>
+          <w:lang w:val="en-US"/>
+        </w:rPr>
+        <w:t>lite</w:t>
+      </w:r>
+      <w:proofErr w:type="spellEnd"/>
+    </w:p>
+    <w:p>
+      <w:pPr>
+        <w:ind w:firstLine="0"/>
+        <w:rPr>
+          <w:lang w:val="en-US"/>
+        </w:rPr>
+      </w:pPr>
+    </w:p>
+    <w:p>
+      <w:pPr>
         <w:pStyle w:val="Nagwek1"/>
       </w:pPr>
       <w:bookmarkStart w:id="4" w:name="_Toc133915389"/>
@@ -1369,220 +1438,847 @@
       </w:r>
       <w:bookmarkEnd w:id="4"/>
     </w:p>
+    <w:tbl>
+      <w:tblPr>
+        <w:tblStyle w:val="Tabela-Siatka"/>
+        <w:tblW w:w="0" w:type="auto"/>
+        <w:tblLook w:val="04A0" w:firstRow="1" w:lastRow="0" w:firstColumn="1" w:lastColumn="0" w:noHBand="0" w:noVBand="1"/>
+      </w:tblPr>
+      <w:tblGrid>
+        <w:gridCol w:w="9062"/>
+      </w:tblGrid>
+      <w:tr>
+        <w:tc>
+          <w:tcPr>
+            <w:tcW w:w="9062" w:type="dxa"/>
+          </w:tcPr>
+          <w:p>
+            <w:pPr>
+              <w:spacing w:after="0"/>
+              <w:ind w:firstLine="0"/>
+              <w:rPr>
+                <w:lang w:val="en-US"/>
+              </w:rPr>
+            </w:pPr>
+            <w:r>
+              <w:rPr>
+                <w:lang w:val="en-US"/>
+              </w:rPr>
+              <w:t>Install-Package Microsoft.EntityFrameworkCore</w:t>
+            </w:r>
+          </w:p>
+          <w:p>
+            <w:pPr>
+              <w:spacing w:after="0"/>
+              <w:ind w:firstLine="0"/>
+              <w:rPr>
+                <w:lang w:val="en-US"/>
+              </w:rPr>
+            </w:pPr>
+            <w:r>
+              <w:rPr>
+                <w:lang w:val="en-US"/>
+              </w:rPr>
+              <w:t xml:space="preserve">Install-Package </w:t>
+            </w:r>
+            <w:proofErr w:type="spellStart"/>
+            <w:r>
+              <w:rPr>
+                <w:lang w:val="en-US"/>
+              </w:rPr>
+              <w:t>Microsoft.EntityFrameworkCore.Relational</w:t>
+            </w:r>
+            <w:proofErr w:type="spellEnd"/>
+          </w:p>
+          <w:p>
+            <w:pPr>
+              <w:spacing w:after="0"/>
+              <w:ind w:firstLine="0"/>
+              <w:rPr>
+                <w:lang w:val="en-US"/>
+              </w:rPr>
+            </w:pPr>
+            <w:r>
+              <w:rPr>
+                <w:lang w:val="en-US"/>
+              </w:rPr>
+              <w:t>Install-Package Microsoft.EntityFrameworkCore.Abstractions</w:t>
+            </w:r>
+          </w:p>
+          <w:p>
+            <w:pPr>
+              <w:spacing w:after="0"/>
+              <w:ind w:firstLine="0"/>
+              <w:rPr>
+                <w:lang w:val="en-US"/>
+              </w:rPr>
+            </w:pPr>
+            <w:r>
+              <w:rPr>
+                <w:lang w:val="en-US"/>
+              </w:rPr>
+              <w:t>Install-Package Microsoft.EntityFrameworkCore.Design</w:t>
+            </w:r>
+          </w:p>
+          <w:p>
+            <w:pPr>
+              <w:spacing w:after="0"/>
+              <w:ind w:firstLine="0"/>
+              <w:rPr>
+                <w:lang w:val="en-US"/>
+              </w:rPr>
+            </w:pPr>
+            <w:r>
+              <w:rPr>
+                <w:lang w:val="en-US"/>
+              </w:rPr>
+              <w:t>Install-Package Microsoft.EntityFrameworkCore.Tools</w:t>
+            </w:r>
+          </w:p>
+          <w:p>
+            <w:pPr>
+              <w:spacing w:after="0"/>
+              <w:ind w:firstLine="0"/>
+              <w:rPr>
+                <w:lang w:val="en-US"/>
+              </w:rPr>
+            </w:pPr>
+            <w:r>
+              <w:rPr>
+                <w:lang w:val="en-US"/>
+              </w:rPr>
+              <w:t xml:space="preserve">Install-Package </w:t>
+            </w:r>
+            <w:proofErr w:type="spellStart"/>
+            <w:r>
+              <w:rPr>
+                <w:lang w:val="en-US"/>
+              </w:rPr>
+              <w:t>Microsoft.EntityFrameworkCore.Proxies</w:t>
+            </w:r>
+            <w:proofErr w:type="spellEnd"/>
+          </w:p>
+          <w:p>
+            <w:pPr>
+              <w:spacing w:after="0"/>
+              <w:ind w:firstLine="0"/>
+              <w:rPr>
+                <w:lang w:val="en-US"/>
+              </w:rPr>
+            </w:pPr>
+            <w:r>
+              <w:rPr>
+                <w:lang w:val="en-US"/>
+              </w:rPr>
+              <w:t>Install-Package Microsoft.EntityFrameworkCore.SqlServer</w:t>
+            </w:r>
+          </w:p>
+          <w:p>
+            <w:pPr>
+              <w:ind w:firstLine="0"/>
+              <w:rPr>
+                <w:lang w:val="en-US"/>
+              </w:rPr>
+            </w:pPr>
+            <w:r>
+              <w:rPr>
+                <w:lang w:val="en-US"/>
+              </w:rPr>
+              <w:t xml:space="preserve">Install-Package </w:t>
+            </w:r>
+            <w:proofErr w:type="spellStart"/>
+            <w:r>
+              <w:rPr>
+                <w:lang w:val="en-US"/>
+              </w:rPr>
+              <w:t>Microsoft.EntityFrameworkCore.Sqlite</w:t>
+            </w:r>
+            <w:proofErr w:type="spellEnd"/>
+          </w:p>
+        </w:tc>
+      </w:tr>
+    </w:tbl>
     <w:p>
       <w:pPr>
-        <w:pStyle w:val="Nagwek1"/>
-      </w:pPr>
-      <w:bookmarkStart w:id="5" w:name="_Toc133915390"/>
-      <w:r>
-        <w:t>Baza danych</w:t>
-      </w:r>
-      <w:bookmarkEnd w:id="5"/>
-    </w:p>
-    <w:p>
-      <w:pPr>
-        <w:pStyle w:val="Nagwek1"/>
-      </w:pPr>
-      <w:bookmarkStart w:id="6" w:name="_Toc133915391"/>
-      <w:r>
-        <w:t>Działanie aplikacji</w:t>
-      </w:r>
-      <w:bookmarkEnd w:id="6"/>
-    </w:p>
-    <w:p>
-      <w:pPr>
-        <w:pStyle w:val="Nagwek1"/>
-      </w:pPr>
-      <w:bookmarkStart w:id="7" w:name="_Toc133915392"/>
-      <w:r>
-        <w:t>Wnioski</w:t>
-      </w:r>
-      <w:bookmarkEnd w:id="7"/>
-    </w:p>
-    <w:p>
-      <w:pPr>
-        <w:pStyle w:val="Nagwek1"/>
-      </w:pPr>
-      <w:bookmarkStart w:id="8" w:name="_Toc133915393"/>
-      <w:r>
-        <w:t>Bibliografia</w:t>
-      </w:r>
-      <w:bookmarkEnd w:id="8"/>
+        <w:pStyle w:val="Nagwek2"/>
+        <w:rPr>
+          <w:lang w:val="en-US"/>
+        </w:rPr>
+      </w:pPr>
+      <w:proofErr w:type="spellStart"/>
+      <w:r>
+        <w:rPr>
+          <w:lang w:val="en-US"/>
+        </w:rPr>
+        <w:t>CSVHelper</w:t>
+      </w:r>
+      <w:proofErr w:type="spellEnd"/>
     </w:p>
     <w:p>
       <w:pPr>
         <w:pStyle w:val="Akapitzlist"/>
         <w:numPr>
           <w:ilvl w:val="0"/>
-          <w:numId w:val="25"/>
+          <w:numId w:val="28"/>
         </w:numPr>
-      </w:pPr>
-      <w:r>
-        <w:t>Źródła pomocnicze</w:t>
-      </w:r>
-    </w:p>
-    <w:p>
-      <w:pPr>
-        <w:pStyle w:val="Akapitzlist"/>
-        <w:numPr>
-          <w:ilvl w:val="1"/>
-          <w:numId w:val="25"/>
-        </w:numPr>
         <w:rPr>
           <w:lang w:val="en-US"/>
         </w:rPr>
       </w:pPr>
-      <w:r>
-        <w:rPr>
-          <w:lang w:val="en-US"/>
-        </w:rPr>
-        <w:t>Guide to ADO.NET and working with databases in .NET 6</w:t>
-      </w:r>
-      <w:r>
-        <w:rPr>
-          <w:lang w:val="en-US"/>
-        </w:rPr>
-        <w:t xml:space="preserve"> (</w:t>
-      </w:r>
-      <w:proofErr w:type="spellStart"/>
-      <w:r>
-        <w:rPr>
-          <w:lang w:val="en-US"/>
-        </w:rPr>
-        <w:t>oryg</w:t>
-      </w:r>
-      <w:proofErr w:type="spellEnd"/>
-      <w:r>
-        <w:rPr>
-          <w:lang w:val="en-US"/>
-        </w:rPr>
-        <w:t xml:space="preserve">. </w:t>
-      </w:r>
-      <w:proofErr w:type="spellStart"/>
-      <w:r>
-        <w:rPr>
-          <w:lang w:val="en-US"/>
-        </w:rPr>
-        <w:t>Руководство</w:t>
-      </w:r>
-      <w:proofErr w:type="spellEnd"/>
-      <w:r>
-        <w:rPr>
-          <w:lang w:val="en-US"/>
-        </w:rPr>
-        <w:t xml:space="preserve"> </w:t>
-      </w:r>
-      <w:proofErr w:type="spellStart"/>
-      <w:r>
-        <w:rPr>
-          <w:lang w:val="en-US"/>
-        </w:rPr>
-        <w:t>по</w:t>
-      </w:r>
-      <w:proofErr w:type="spellEnd"/>
-      <w:r>
-        <w:rPr>
-          <w:lang w:val="en-US"/>
-        </w:rPr>
-        <w:t xml:space="preserve"> ADO.NET и </w:t>
-      </w:r>
-      <w:proofErr w:type="spellStart"/>
-      <w:r>
-        <w:rPr>
-          <w:lang w:val="en-US"/>
-        </w:rPr>
-        <w:t>работе</w:t>
-      </w:r>
-      <w:proofErr w:type="spellEnd"/>
-      <w:r>
-        <w:rPr>
-          <w:lang w:val="en-US"/>
-        </w:rPr>
-        <w:t xml:space="preserve"> с </w:t>
-      </w:r>
-      <w:proofErr w:type="spellStart"/>
-      <w:r>
-        <w:rPr>
-          <w:lang w:val="en-US"/>
-        </w:rPr>
-        <w:t>базами</w:t>
-      </w:r>
-      <w:proofErr w:type="spellEnd"/>
-      <w:r>
-        <w:rPr>
-          <w:lang w:val="en-US"/>
-        </w:rPr>
-        <w:t xml:space="preserve"> </w:t>
-      </w:r>
-      <w:proofErr w:type="spellStart"/>
-      <w:r>
-        <w:rPr>
-          <w:lang w:val="en-US"/>
-        </w:rPr>
-        <w:t>данных</w:t>
-      </w:r>
-      <w:proofErr w:type="spellEnd"/>
-      <w:r>
-        <w:rPr>
-          <w:lang w:val="en-US"/>
-        </w:rPr>
-        <w:t xml:space="preserve"> в .NET 6</w:t>
-      </w:r>
-      <w:r>
-        <w:rPr>
-          <w:lang w:val="en-US"/>
-        </w:rPr>
-        <w:t>)</w:t>
-      </w:r>
-      <w:r>
-        <w:rPr>
-          <w:lang w:val="en-US"/>
-        </w:rPr>
-        <w:t xml:space="preserve"> </w:t>
-      </w:r>
-      <w:r>
-        <w:rPr>
-          <w:lang w:val="en-US"/>
-        </w:rPr>
-        <w:t>[</w:t>
-      </w:r>
       <w:hyperlink r:id="rId9" w:history="1">
         <w:r>
           <w:rPr>
             <w:rStyle w:val="Hipercze"/>
             <w:lang w:val="en-US"/>
           </w:rPr>
-          <w:t>https://metanit.com/sharp/adonetcore/</w:t>
+          <w:t>https://www.youtube.com/watch?v=z3BwMlcGdhg&amp;ab_channel=IAmTimCorey</w:t>
         </w:r>
       </w:hyperlink>
-      <w:r>
+    </w:p>
+    <w:p>
+      <w:pPr>
+        <w:pStyle w:val="Akapitzlist"/>
+        <w:numPr>
+          <w:ilvl w:val="0"/>
+          <w:numId w:val="28"/>
+        </w:numPr>
         <w:rPr>
           <w:lang w:val="en-US"/>
         </w:rPr>
-        <w:t xml:space="preserve">], </w:t>
-      </w:r>
-      <w:bookmarkStart w:id="9" w:name="_Hlk129183326"/>
+      </w:pPr>
+      <w:hyperlink r:id="rId10" w:history="1">
+        <w:r>
+          <w:rPr>
+            <w:rStyle w:val="Hipercze"/>
+            <w:lang w:val="en-US"/>
+          </w:rPr>
+          <w:t>https://code-maze.com/csharp-writing-csv-file/</w:t>
+        </w:r>
+      </w:hyperlink>
+    </w:p>
+    <w:p>
+      <w:pPr>
+        <w:pStyle w:val="Akapitzlist"/>
+        <w:numPr>
+          <w:ilvl w:val="0"/>
+          <w:numId w:val="28"/>
+        </w:numPr>
+        <w:rPr>
+          <w:lang w:val="en-US"/>
+        </w:rPr>
+      </w:pPr>
+      <w:hyperlink r:id="rId11" w:history="1">
+        <w:r>
+          <w:rPr>
+            <w:rStyle w:val="Hipercze"/>
+            <w:lang w:val="en-US"/>
+          </w:rPr>
+          <w:t>https://code-maze.com/csharp-read-data-from-csv-file/</w:t>
+        </w:r>
+      </w:hyperlink>
+    </w:p>
+    <w:p>
+      <w:pPr>
+        <w:pStyle w:val="Nagwek2"/>
+        <w:rPr>
+          <w:lang w:val="en-US"/>
+        </w:rPr>
+      </w:pPr>
+      <w:r>
+        <w:rPr>
+          <w:lang w:val="en-US"/>
+        </w:rPr>
+        <w:t>Login Form</w:t>
+      </w:r>
+    </w:p>
+    <w:p>
+      <w:pPr>
+        <w:pStyle w:val="Akapitzlist"/>
+        <w:numPr>
+          <w:ilvl w:val="0"/>
+          <w:numId w:val="31"/>
+        </w:numPr>
+        <w:rPr>
+          <w:lang w:val="en-US"/>
+        </w:rPr>
+      </w:pPr>
+      <w:hyperlink r:id="rId12" w:history="1">
+        <w:r>
+          <w:rPr>
+            <w:rStyle w:val="Hipercze"/>
+            <w:lang w:val="en-US"/>
+          </w:rPr>
+          <w:t>https://www.c-sharpcorner.com/article/create-loginsign-in-and-registration-sign-up-form-in-c-sharp-windows-form-with-da/</w:t>
+        </w:r>
+      </w:hyperlink>
+    </w:p>
+    <w:p>
+      <w:pPr>
+        <w:pStyle w:val="Akapitzlist"/>
+        <w:numPr>
+          <w:ilvl w:val="0"/>
+          <w:numId w:val="30"/>
+        </w:numPr>
+        <w:rPr>
+          <w:lang w:val="en-US"/>
+        </w:rPr>
+      </w:pPr>
+      <w:hyperlink r:id="rId13" w:history="1">
+        <w:r>
+          <w:rPr>
+            <w:rStyle w:val="Hipercze"/>
+            <w:lang w:val="en-US"/>
+          </w:rPr>
+          <w:t>https://www.youtube.com/watch?v=eAhsJDMl8-I&amp;ab_channel=OpenvibesbySafeer</w:t>
+        </w:r>
+      </w:hyperlink>
+    </w:p>
+    <w:p>
+      <w:pPr>
+        <w:pStyle w:val="Akapitzlist"/>
+        <w:numPr>
+          <w:ilvl w:val="0"/>
+          <w:numId w:val="30"/>
+        </w:numPr>
+        <w:rPr>
+          <w:lang w:val="en-US"/>
+        </w:rPr>
+      </w:pPr>
+      <w:hyperlink r:id="rId14" w:history="1">
+        <w:r>
+          <w:rPr>
+            <w:rStyle w:val="Hipercze"/>
+            <w:lang w:val="en-US"/>
+          </w:rPr>
+          <w:t>https://www.youtube.com/watch?v=IwqwNSjoUPQ&amp;ab_channel=HarithaComputers%26Technology</w:t>
+        </w:r>
+      </w:hyperlink>
+    </w:p>
+    <w:p>
+      <w:pPr>
+        <w:pStyle w:val="Akapitzlist"/>
+        <w:numPr>
+          <w:ilvl w:val="0"/>
+          <w:numId w:val="30"/>
+        </w:numPr>
+        <w:rPr>
+          <w:lang w:val="en-US"/>
+        </w:rPr>
+      </w:pPr>
+      <w:hyperlink r:id="rId15" w:history="1">
+        <w:r>
+          <w:rPr>
+            <w:rStyle w:val="Hipercze"/>
+            <w:lang w:val="en-US"/>
+          </w:rPr>
+          <w:t>https://www.youtube.com/watch?v=RqDvVkQ1i2w&amp;ab_channel=CodingShiksha</w:t>
+        </w:r>
+      </w:hyperlink>
+    </w:p>
+    <w:p>
+      <w:pPr>
+        <w:pStyle w:val="Akapitzlist"/>
+        <w:ind w:left="1145" w:firstLine="0"/>
+        <w:rPr>
+          <w:lang w:val="en-US"/>
+        </w:rPr>
+      </w:pPr>
+    </w:p>
+    <w:p>
+      <w:pPr>
+        <w:pStyle w:val="Nagwek2"/>
+        <w:rPr>
+          <w:lang w:val="en-US"/>
+        </w:rPr>
+      </w:pPr>
       <w:proofErr w:type="spellStart"/>
       <w:r>
         <w:rPr>
           <w:lang w:val="en-US"/>
         </w:rPr>
-        <w:t>dostęp</w:t>
+        <w:t>DataGridView</w:t>
       </w:r>
       <w:proofErr w:type="spellEnd"/>
-      <w:r>
+    </w:p>
+    <w:p>
+      <w:pPr>
+        <w:pStyle w:val="Akapitzlist"/>
+        <w:numPr>
+          <w:ilvl w:val="0"/>
+          <w:numId w:val="29"/>
+        </w:numPr>
         <w:rPr>
           <w:lang w:val="en-US"/>
         </w:rPr>
-        <w:t xml:space="preserve">: </w:t>
-      </w:r>
-      <w:r>
+      </w:pPr>
+      <w:hyperlink r:id="rId16" w:history="1">
+        <w:r>
+          <w:rPr>
+            <w:rStyle w:val="Hipercze"/>
+            <w:lang w:val="en-US"/>
+          </w:rPr>
+          <w:t>https://www.youtube.com/watch?v=8yJ0flsCBDY&amp;ab_channel=Jayanam</w:t>
+        </w:r>
+      </w:hyperlink>
+    </w:p>
+    <w:p>
+      <w:pPr>
+        <w:pStyle w:val="Akapitzlist"/>
+        <w:numPr>
+          <w:ilvl w:val="0"/>
+          <w:numId w:val="29"/>
+        </w:numPr>
         <w:rPr>
           <w:lang w:val="en-US"/>
         </w:rPr>
-        <w:t>03.03.2023</w:t>
-      </w:r>
-      <w:bookmarkEnd w:id="9"/>
+      </w:pPr>
+      <w:hyperlink r:id="rId17" w:history="1">
+        <w:r>
+          <w:rPr>
+            <w:rStyle w:val="Hipercze"/>
+            <w:lang w:val="en-US"/>
+          </w:rPr>
+          <w:t>https://www.youtube.com/watch?v=Y4WV1tQBW5I&amp;ab_channel=KimToo</w:t>
+        </w:r>
+      </w:hyperlink>
+    </w:p>
+    <w:p>
+      <w:pPr>
+        <w:pStyle w:val="Nagwek2"/>
+      </w:pPr>
+      <w:r>
+        <w:t>Wykresy</w:t>
+      </w:r>
+    </w:p>
+    <w:p>
+      <w:pPr>
+        <w:pStyle w:val="Akapitzlist"/>
+        <w:numPr>
+          <w:ilvl w:val="0"/>
+          <w:numId w:val="26"/>
+        </w:numPr>
+      </w:pPr>
+      <w:hyperlink r:id="rId18" w:history="1">
+        <w:r>
+          <w:rPr>
+            <w:rStyle w:val="Hipercze"/>
+          </w:rPr>
+          <w:t>https://www.c-sharpcorner.com/UploadFile/1e050f/chart-control-in-windows-form-application/</w:t>
+        </w:r>
+      </w:hyperlink>
+    </w:p>
+    <w:p>
+      <w:pPr>
+        <w:pStyle w:val="Akapitzlist"/>
+        <w:numPr>
+          <w:ilvl w:val="0"/>
+          <w:numId w:val="26"/>
+        </w:numPr>
+      </w:pPr>
+      <w:hyperlink r:id="rId19" w:history="1">
+        <w:r>
+          <w:rPr>
+            <w:rStyle w:val="Hipercze"/>
+          </w:rPr>
+          <w:t>https://www.youtube.com/watch?v=f3w4RAyBbhg&amp;ab_channel=MindFusion</w:t>
+        </w:r>
+      </w:hyperlink>
+    </w:p>
+    <w:p>
+      <w:pPr>
+        <w:pStyle w:val="Akapitzlist"/>
+        <w:numPr>
+          <w:ilvl w:val="0"/>
+          <w:numId w:val="26"/>
+        </w:numPr>
+      </w:pPr>
+      <w:hyperlink r:id="rId20" w:history="1">
+        <w:r>
+          <w:rPr>
+            <w:rStyle w:val="Hipercze"/>
+          </w:rPr>
+          <w:t>https://www.youtube.com/watch?v=ZO3edHKFb68&amp;ab_channel=FoxLearn</w:t>
+        </w:r>
+      </w:hyperlink>
+    </w:p>
+    <w:p>
+      <w:pPr>
+        <w:pStyle w:val="Akapitzlist"/>
+        <w:numPr>
+          <w:ilvl w:val="0"/>
+          <w:numId w:val="26"/>
+        </w:numPr>
+      </w:pPr>
+      <w:hyperlink r:id="rId21" w:history="1">
+        <w:r>
+          <w:rPr>
+            <w:rStyle w:val="Hipercze"/>
+          </w:rPr>
+          <w:t>https://www.youtube.com/watch?v=1Brmku0KVas&amp;ab_channel=FoxLearn</w:t>
+        </w:r>
+      </w:hyperlink>
+    </w:p>
+    <w:p>
+      <w:pPr>
+        <w:pStyle w:val="Nagwek2"/>
+        <w:rPr>
+          <w:lang w:val="en-US"/>
+        </w:rPr>
+      </w:pPr>
+      <w:r>
+        <w:rPr>
+          <w:lang w:val="en-US"/>
+        </w:rPr>
+        <w:t>UI</w:t>
+      </w:r>
+    </w:p>
+    <w:p>
+      <w:pPr>
+        <w:pStyle w:val="Akapitzlist"/>
+        <w:numPr>
+          <w:ilvl w:val="0"/>
+          <w:numId w:val="27"/>
+        </w:numPr>
+        <w:rPr>
+          <w:lang w:val="en-US"/>
+        </w:rPr>
+      </w:pPr>
+      <w:hyperlink r:id="rId22" w:history="1">
+        <w:r>
+          <w:rPr>
+            <w:rStyle w:val="Hipercze"/>
+            <w:lang w:val="en-US"/>
+          </w:rPr>
+          <w:t>https://github.com/RobinPerris/DarkUI</w:t>
+        </w:r>
+      </w:hyperlink>
+    </w:p>
+    <w:p>
+      <w:pPr>
+        <w:pStyle w:val="Akapitzlist"/>
+        <w:numPr>
+          <w:ilvl w:val="0"/>
+          <w:numId w:val="27"/>
+        </w:numPr>
+        <w:rPr>
+          <w:lang w:val="en-US"/>
+        </w:rPr>
+      </w:pPr>
+      <w:hyperlink r:id="rId23" w:history="1">
+        <w:r>
+          <w:rPr>
+            <w:rStyle w:val="Hipercze"/>
+            <w:lang w:val="en-US"/>
+          </w:rPr>
+          <w:t>https://github.com/IgnaceMaes/MaterialSkin</w:t>
+        </w:r>
+      </w:hyperlink>
+    </w:p>
+    <w:p>
+      <w:pPr>
+        <w:pStyle w:val="Akapitzlist"/>
+        <w:numPr>
+          <w:ilvl w:val="0"/>
+          <w:numId w:val="27"/>
+        </w:numPr>
+        <w:rPr>
+          <w:lang w:val="en-US"/>
+        </w:rPr>
+      </w:pPr>
+      <w:hyperlink r:id="rId24" w:history="1">
+        <w:r>
+          <w:rPr>
+            <w:rStyle w:val="Hipercze"/>
+            <w:lang w:val="en-US"/>
+          </w:rPr>
+          <w:t>https://github.com/bezzad/PersianMaterialSkin</w:t>
+        </w:r>
+      </w:hyperlink>
+    </w:p>
+    <w:p>
+      <w:pPr>
+        <w:pStyle w:val="Akapitzlist"/>
+        <w:numPr>
+          <w:ilvl w:val="0"/>
+          <w:numId w:val="27"/>
+        </w:numPr>
+        <w:rPr>
+          <w:lang w:val="en-US"/>
+        </w:rPr>
+      </w:pPr>
+      <w:hyperlink r:id="rId25" w:history="1">
+        <w:r>
+          <w:rPr>
+            <w:rStyle w:val="Hipercze"/>
+            <w:lang w:val="en-US"/>
+          </w:rPr>
+          <w:t>https://github.com/ComponentFactory/Krypton</w:t>
+        </w:r>
+      </w:hyperlink>
+    </w:p>
+    <w:p>
+      <w:pPr>
+        <w:pStyle w:val="Akapitzlist"/>
+        <w:numPr>
+          <w:ilvl w:val="0"/>
+          <w:numId w:val="27"/>
+        </w:numPr>
+        <w:rPr>
+          <w:lang w:val="en-US"/>
+        </w:rPr>
+      </w:pPr>
+      <w:hyperlink r:id="rId26" w:history="1">
+        <w:r>
+          <w:rPr>
+            <w:rStyle w:val="Hipercze"/>
+            <w:lang w:val="en-US"/>
+          </w:rPr>
+          <w:t>https://github.com/thielj/MetroFramework</w:t>
+        </w:r>
+      </w:hyperlink>
+    </w:p>
+    <w:p>
+      <w:pPr>
+        <w:pStyle w:val="Akapitzlist"/>
+        <w:numPr>
+          <w:ilvl w:val="0"/>
+          <w:numId w:val="27"/>
+        </w:numPr>
+        <w:rPr>
+          <w:lang w:val="en-US"/>
+        </w:rPr>
+      </w:pPr>
+      <w:hyperlink r:id="rId27" w:history="1">
+        <w:r>
+          <w:rPr>
+            <w:rStyle w:val="Hipercze"/>
+            <w:lang w:val="en-US"/>
+          </w:rPr>
+          <w:t>https://github.com/peters/winforms-modernui</w:t>
+        </w:r>
+      </w:hyperlink>
+    </w:p>
+    <w:p>
+      <w:pPr>
+        <w:pStyle w:val="Akapitzlist"/>
+        <w:numPr>
+          <w:ilvl w:val="0"/>
+          <w:numId w:val="27"/>
+        </w:numPr>
+        <w:rPr>
+          <w:lang w:val="en-US"/>
+        </w:rPr>
+      </w:pPr>
+      <w:hyperlink r:id="rId28" w:history="1">
+        <w:r>
+          <w:rPr>
+            <w:rStyle w:val="Hipercze"/>
+            <w:lang w:val="en-US"/>
+          </w:rPr>
+          <w:t>https://www.youtube.com/watch?v=N5oZnV3cA64&amp;ab_channel=RJCodeAdvanceEN</w:t>
+        </w:r>
+      </w:hyperlink>
+    </w:p>
+    <w:p>
+      <w:pPr>
+        <w:pStyle w:val="Akapitzlist"/>
+        <w:numPr>
+          <w:ilvl w:val="0"/>
+          <w:numId w:val="27"/>
+        </w:numPr>
+        <w:rPr>
+          <w:lang w:val="en-US"/>
+        </w:rPr>
+      </w:pPr>
+      <w:hyperlink r:id="rId29" w:history="1">
+        <w:r>
+          <w:rPr>
+            <w:rStyle w:val="Hipercze"/>
+            <w:lang w:val="en-US"/>
+          </w:rPr>
+          <w:t>https://www.youtube.com/watch?v=IF2HHacgjAU&amp;ab_channel=CodeCraks</w:t>
+        </w:r>
+      </w:hyperlink>
+    </w:p>
+    <w:p>
+      <w:pPr>
+        <w:pStyle w:val="Akapitzlist"/>
+        <w:numPr>
+          <w:ilvl w:val="0"/>
+          <w:numId w:val="27"/>
+        </w:numPr>
+        <w:rPr>
+          <w:lang w:val="en-US"/>
+        </w:rPr>
+      </w:pPr>
+      <w:hyperlink r:id="rId30" w:history="1">
+        <w:r>
+          <w:rPr>
+            <w:rStyle w:val="Hipercze"/>
+            <w:lang w:val="en-US"/>
+          </w:rPr>
+          <w:t>https://learn.microsoft.com/en-us/previous-versions/visualstudio/visual-studio-2012/jj171012(v=vs.110)?redirectedfrom=MSDN</w:t>
+        </w:r>
+      </w:hyperlink>
+    </w:p>
+    <w:p>
+      <w:pPr>
+        <w:pStyle w:val="Nagwek2"/>
+        <w:rPr>
+          <w:lang w:val="en-US"/>
+        </w:rPr>
+      </w:pPr>
+      <w:proofErr w:type="spellStart"/>
+      <w:r>
+        <w:rPr>
+          <w:lang w:val="en-US"/>
+        </w:rPr>
+        <w:t>ComboBox</w:t>
+      </w:r>
+      <w:proofErr w:type="spellEnd"/>
+    </w:p>
+    <w:p>
+      <w:pPr>
+        <w:pStyle w:val="Akapitzlist"/>
+        <w:numPr>
+          <w:ilvl w:val="0"/>
+          <w:numId w:val="33"/>
+        </w:numPr>
+        <w:rPr>
+          <w:lang w:val="en-US"/>
+        </w:rPr>
+      </w:pPr>
+      <w:hyperlink r:id="rId31" w:history="1">
+        <w:r>
+          <w:rPr>
+            <w:rStyle w:val="Hipercze"/>
+            <w:lang w:val="en-US"/>
+          </w:rPr>
+          <w:t>https://www.youtube.com/watch?v=uUdmtgJBjk4&amp;ab_channel=FoxLearn</w:t>
+        </w:r>
+      </w:hyperlink>
+    </w:p>
+    <w:p>
+      <w:pPr>
+        <w:pStyle w:val="Akapitzlist"/>
+        <w:numPr>
+          <w:ilvl w:val="0"/>
+          <w:numId w:val="33"/>
+        </w:numPr>
+        <w:rPr>
+          <w:lang w:val="en-US"/>
+        </w:rPr>
+      </w:pPr>
+    </w:p>
+    <w:p>
+      <w:pPr>
+        <w:pStyle w:val="Nagwek1"/>
+      </w:pPr>
+      <w:bookmarkStart w:id="5" w:name="_Toc133915390"/>
+      <w:r>
+        <w:t>Baza danych</w:t>
+      </w:r>
+      <w:bookmarkEnd w:id="5"/>
+    </w:p>
+    <w:p>
+      <w:pPr>
+        <w:pStyle w:val="Nagwek2"/>
+      </w:pPr>
+      <w:proofErr w:type="spellStart"/>
+      <w:r>
+        <w:t>Sqlite</w:t>
+      </w:r>
+      <w:proofErr w:type="spellEnd"/>
+    </w:p>
+    <w:p>
+      <w:pPr>
+        <w:pStyle w:val="Akapitzlist"/>
+        <w:numPr>
+          <w:ilvl w:val="0"/>
+          <w:numId w:val="32"/>
+        </w:numPr>
+      </w:pPr>
+      <w:hyperlink r:id="rId32" w:history="1">
+        <w:r>
+          <w:rPr>
+            <w:rStyle w:val="Hipercze"/>
+          </w:rPr>
+          <w:t>https://stackoverflow.com/questions/11044261/sqlite-db-security</w:t>
+        </w:r>
+      </w:hyperlink>
+    </w:p>
+    <w:p>
+      <w:pPr>
+        <w:pStyle w:val="Akapitzlist"/>
+        <w:numPr>
+          <w:ilvl w:val="0"/>
+          <w:numId w:val="32"/>
+        </w:numPr>
+      </w:pPr>
+      <w:hyperlink r:id="rId33" w:history="1">
+        <w:r>
+          <w:rPr>
+            <w:rStyle w:val="Hipercze"/>
+          </w:rPr>
+          <w:t>https://forum.devolutions.net/topics/26309/security-level-of-full-encryption-of-the-sqlite-database</w:t>
+        </w:r>
+      </w:hyperlink>
+    </w:p>
+    <w:p>
+      <w:pPr>
+        <w:pStyle w:val="Akapitzlist"/>
+        <w:numPr>
+          <w:ilvl w:val="0"/>
+          <w:numId w:val="32"/>
+        </w:numPr>
+      </w:pPr>
+      <w:hyperlink r:id="rId34" w:history="1">
+        <w:r>
+          <w:rPr>
+            <w:rStyle w:val="Hipercze"/>
+          </w:rPr>
+          <w:t>https://security.stackexchange.com/questions/268626/how-secure-is-it-to-use-sqlite-for-identity-storage-in-a-web-app</w:t>
+        </w:r>
+      </w:hyperlink>
+    </w:p>
+    <w:p>
+      <w:pPr>
+        <w:pStyle w:val="Akapitzlist"/>
+        <w:numPr>
+          <w:ilvl w:val="0"/>
+          <w:numId w:val="32"/>
+        </w:numPr>
+      </w:pPr>
+    </w:p>
+    <w:p>
+      <w:pPr>
+        <w:pStyle w:val="Nagwek1"/>
+      </w:pPr>
+      <w:bookmarkStart w:id="6" w:name="_Toc133915391"/>
+      <w:r>
+        <w:t>Działanie aplikacji</w:t>
+      </w:r>
+      <w:bookmarkEnd w:id="6"/>
+    </w:p>
+    <w:p>
+      <w:pPr>
+        <w:pStyle w:val="Nagwek1"/>
+      </w:pPr>
+      <w:bookmarkStart w:id="7" w:name="_Toc133915392"/>
+      <w:r>
+        <w:t>Wnioski</w:t>
+      </w:r>
+      <w:bookmarkEnd w:id="7"/>
+    </w:p>
+    <w:p>
+      <w:pPr>
+        <w:pStyle w:val="Nagwek1"/>
+      </w:pPr>
+      <w:bookmarkStart w:id="8" w:name="_Toc133915393"/>
+      <w:r>
+        <w:t>Bibliografia</w:t>
+      </w:r>
+      <w:bookmarkEnd w:id="8"/>
     </w:p>
     <w:p>
       <w:pPr>
@@ -1591,44 +2287,10 @@
           <w:ilvl w:val="0"/>
           <w:numId w:val="25"/>
         </w:numPr>
-        <w:rPr>
-          <w:rStyle w:val="Hipercze"/>
-          <w:color w:val="auto"/>
-          <w:u w:val="none"/>
-          <w:lang w:val="en-US"/>
-        </w:rPr>
-      </w:pPr>
-      <w:proofErr w:type="spellStart"/>
-      <w:r>
-        <w:rPr>
-          <w:rStyle w:val="Hipercze"/>
-          <w:color w:val="auto"/>
-          <w:u w:val="none"/>
-          <w:lang w:val="en-US"/>
-        </w:rPr>
-        <w:t>Napotkane</w:t>
-      </w:r>
-      <w:proofErr w:type="spellEnd"/>
-      <w:r>
-        <w:rPr>
-          <w:rStyle w:val="Hipercze"/>
-          <w:color w:val="auto"/>
-          <w:u w:val="none"/>
-          <w:lang w:val="en-US"/>
-        </w:rPr>
-        <w:t xml:space="preserve"> problem i ich </w:t>
-      </w:r>
-      <w:proofErr w:type="spellStart"/>
-      <w:r>
-        <w:rPr>
-          <w:rStyle w:val="Hipercze"/>
-          <w:color w:val="auto"/>
-          <w:u w:val="none"/>
-          <w:lang w:val="en-US"/>
-        </w:rPr>
-        <w:t>rozwiązania</w:t>
-      </w:r>
-      <w:proofErr w:type="spellEnd"/>
+      </w:pPr>
+      <w:r>
+        <w:t>Źródła pomocnicze</w:t>
+      </w:r>
     </w:p>
     <w:p>
       <w:pPr>
@@ -1638,91 +2300,315 @@
           <w:numId w:val="25"/>
         </w:numPr>
         <w:rPr>
+          <w:lang w:val="ru-RU"/>
+        </w:rPr>
+      </w:pPr>
+      <w:r>
+        <w:rPr>
           <w:lang w:val="en-US"/>
         </w:rPr>
-      </w:pPr>
-      <w:r>
-        <w:t xml:space="preserve">C# - Error: "Program </w:t>
+        <w:t>Guide to ADO.NET and working with databases in .NET 6</w:t>
+      </w:r>
+      <w:r>
+        <w:rPr>
+          <w:lang w:val="en-US"/>
+        </w:rPr>
+        <w:t xml:space="preserve"> (</w:t>
       </w:r>
       <w:proofErr w:type="spellStart"/>
       <w:r>
-        <w:t>does</w:t>
+        <w:rPr>
+          <w:lang w:val="en-US"/>
+        </w:rPr>
+        <w:t>oryg</w:t>
       </w:r>
       <w:proofErr w:type="spellEnd"/>
       <w:r>
-        <w:t xml:space="preserve"> not </w:t>
+        <w:rPr>
+          <w:lang w:val="en-US"/>
+        </w:rPr>
+        <w:t xml:space="preserve">. </w:t>
+      </w:r>
+      <w:r>
+        <w:rPr>
+          <w:lang w:val="ru-RU"/>
+        </w:rPr>
+        <w:t xml:space="preserve">Руководство по </w:t>
+      </w:r>
+      <w:r>
+        <w:rPr>
+          <w:lang w:val="en-US"/>
+        </w:rPr>
+        <w:t>ADO</w:t>
+      </w:r>
+      <w:r>
+        <w:rPr>
+          <w:lang w:val="ru-RU"/>
+        </w:rPr>
+        <w:t>.</w:t>
+      </w:r>
+      <w:r>
+        <w:rPr>
+          <w:lang w:val="en-US"/>
+        </w:rPr>
+        <w:t>NET</w:t>
+      </w:r>
+      <w:r>
+        <w:rPr>
+          <w:lang w:val="ru-RU"/>
+        </w:rPr>
+        <w:t xml:space="preserve"> и работе с базами данных в .</w:t>
+      </w:r>
+      <w:r>
+        <w:rPr>
+          <w:lang w:val="en-US"/>
+        </w:rPr>
+        <w:t>NET</w:t>
+      </w:r>
+      <w:r>
+        <w:rPr>
+          <w:lang w:val="ru-RU"/>
+        </w:rPr>
+        <w:t xml:space="preserve"> 6) [</w:t>
+      </w:r>
+      <w:r>
+        <w:fldChar w:fldCharType="begin"/>
+      </w:r>
+      <w:r>
+        <w:instrText>HYPERLINK</w:instrText>
+      </w:r>
+      <w:r>
+        <w:rPr>
+          <w:lang w:val="ru-RU"/>
+        </w:rPr>
+        <w:instrText xml:space="preserve"> "</w:instrText>
+      </w:r>
+      <w:r>
+        <w:instrText>https</w:instrText>
+      </w:r>
+      <w:r>
+        <w:rPr>
+          <w:lang w:val="ru-RU"/>
+        </w:rPr>
+        <w:instrText>://</w:instrText>
+      </w:r>
+      <w:r>
+        <w:instrText>metanit</w:instrText>
+      </w:r>
+      <w:r>
+        <w:rPr>
+          <w:lang w:val="ru-RU"/>
+        </w:rPr>
+        <w:instrText>.</w:instrText>
+      </w:r>
+      <w:r>
+        <w:instrText>com</w:instrText>
+      </w:r>
+      <w:r>
+        <w:rPr>
+          <w:lang w:val="ru-RU"/>
+        </w:rPr>
+        <w:instrText>/</w:instrText>
+      </w:r>
+      <w:r>
+        <w:instrText>sharp</w:instrText>
+      </w:r>
+      <w:r>
+        <w:rPr>
+          <w:lang w:val="ru-RU"/>
+        </w:rPr>
+        <w:instrText>/</w:instrText>
+      </w:r>
+      <w:r>
+        <w:instrText>adonetcore</w:instrText>
+      </w:r>
+      <w:r>
+        <w:rPr>
+          <w:lang w:val="ru-RU"/>
+        </w:rPr>
+        <w:instrText>/"</w:instrText>
+      </w:r>
+      <w:r>
+        <w:fldChar w:fldCharType="separate"/>
+      </w:r>
+      <w:r>
+        <w:rPr>
+          <w:rStyle w:val="Hipercze"/>
+          <w:lang w:val="en-US"/>
+        </w:rPr>
+        <w:t>https</w:t>
+      </w:r>
+      <w:r>
+        <w:rPr>
+          <w:rStyle w:val="Hipercze"/>
+          <w:lang w:val="ru-RU"/>
+        </w:rPr>
+        <w:t>://</w:t>
       </w:r>
       <w:proofErr w:type="spellStart"/>
       <w:r>
-        <w:t>contain</w:t>
+        <w:rPr>
+          <w:rStyle w:val="Hipercze"/>
+          <w:lang w:val="en-US"/>
+        </w:rPr>
+        <w:t>metanit</w:t>
       </w:r>
       <w:proofErr w:type="spellEnd"/>
       <w:r>
-        <w:t xml:space="preserve"> a </w:t>
+        <w:rPr>
+          <w:rStyle w:val="Hipercze"/>
+          <w:lang w:val="ru-RU"/>
+        </w:rPr>
+        <w:t>.</w:t>
+      </w:r>
+      <w:r>
+        <w:rPr>
+          <w:rStyle w:val="Hipercze"/>
+          <w:lang w:val="en-US"/>
+        </w:rPr>
+        <w:t>com</w:t>
+      </w:r>
+      <w:r>
+        <w:rPr>
+          <w:rStyle w:val="Hipercze"/>
+          <w:lang w:val="ru-RU"/>
+        </w:rPr>
+        <w:t>/</w:t>
+      </w:r>
+      <w:r>
+        <w:rPr>
+          <w:rStyle w:val="Hipercze"/>
+          <w:lang w:val="en-US"/>
+        </w:rPr>
+        <w:t>sharp</w:t>
+      </w:r>
+      <w:r>
+        <w:rPr>
+          <w:rStyle w:val="Hipercze"/>
+          <w:lang w:val="ru-RU"/>
+        </w:rPr>
+        <w:t>/</w:t>
       </w:r>
       <w:proofErr w:type="spellStart"/>
       <w:r>
-        <w:t>static</w:t>
+        <w:rPr>
+          <w:rStyle w:val="Hipercze"/>
+          <w:lang w:val="en-US"/>
+        </w:rPr>
+        <w:t>adonetcore</w:t>
       </w:r>
       <w:proofErr w:type="spellEnd"/>
       <w:r>
-        <w:t xml:space="preserve"> 'main' </w:t>
-      </w:r>
+        <w:rPr>
+          <w:rStyle w:val="Hipercze"/>
+          <w:lang w:val="ru-RU"/>
+        </w:rPr>
+        <w:t>/</w:t>
+      </w:r>
+      <w:r>
+        <w:rPr>
+          <w:rStyle w:val="Hipercze"/>
+          <w:lang w:val="en-US"/>
+        </w:rPr>
+        <w:fldChar w:fldCharType="end"/>
+      </w:r>
+      <w:r>
+        <w:rPr>
+          <w:lang w:val="ru-RU"/>
+        </w:rPr>
+        <w:t xml:space="preserve">], </w:t>
+      </w:r>
+      <w:bookmarkStart w:id="9" w:name="_Hlk129183326"/>
+      <w:r>
+        <w:rPr>
+          <w:lang w:val="en-US"/>
+        </w:rPr>
+        <w:t>dost</w:t>
+      </w:r>
+      <w:r>
+        <w:rPr>
+          <w:lang w:val="ru-RU"/>
+        </w:rPr>
+        <w:t>ę</w:t>
+      </w:r>
+      <w:r>
+        <w:rPr>
+          <w:lang w:val="en-US"/>
+        </w:rPr>
+        <w:t>p</w:t>
+      </w:r>
+      <w:r>
+        <w:rPr>
+          <w:lang w:val="ru-RU"/>
+        </w:rPr>
+        <w:t>: 03.03.2023</w:t>
+      </w:r>
+      <w:bookmarkEnd w:id="9"/>
+    </w:p>
+    <w:p>
+      <w:pPr>
+        <w:pStyle w:val="Akapitzlist"/>
+        <w:numPr>
+          <w:ilvl w:val="0"/>
+          <w:numId w:val="25"/>
+        </w:numPr>
+        <w:rPr>
+          <w:rStyle w:val="Hipercze"/>
+          <w:color w:val="auto"/>
+          <w:u w:val="none"/>
+          <w:lang w:val="en-US"/>
+        </w:rPr>
+      </w:pPr>
       <w:proofErr w:type="spellStart"/>
       <w:r>
-        <w:t>method</w:t>
+        <w:rPr>
+          <w:rStyle w:val="Hipercze"/>
+          <w:color w:val="auto"/>
+          <w:u w:val="none"/>
+          <w:lang w:val="en-US"/>
+        </w:rPr>
+        <w:t>Napotkane</w:t>
       </w:r>
       <w:proofErr w:type="spellEnd"/>
       <w:r>
-        <w:t xml:space="preserve"> </w:t>
+        <w:rPr>
+          <w:rStyle w:val="Hipercze"/>
+          <w:color w:val="auto"/>
+          <w:u w:val="none"/>
+          <w:lang w:val="en-US"/>
+        </w:rPr>
+        <w:t xml:space="preserve"> problem i ich </w:t>
       </w:r>
       <w:proofErr w:type="spellStart"/>
       <w:r>
-        <w:t>suitable</w:t>
+        <w:rPr>
+          <w:rStyle w:val="Hipercze"/>
+          <w:color w:val="auto"/>
+          <w:u w:val="none"/>
+          <w:lang w:val="en-US"/>
+        </w:rPr>
+        <w:t>rozwiązania</w:t>
       </w:r>
       <w:proofErr w:type="spellEnd"/>
-      <w:r>
-        <w:t xml:space="preserve"> for an </w:t>
-      </w:r>
-      <w:proofErr w:type="spellStart"/>
-      <w:r>
-        <w:t>entry</w:t>
-      </w:r>
-      <w:proofErr w:type="spellEnd"/>
-      <w:r>
-        <w:t> </w:t>
-      </w:r>
-      <w:r>
-        <w:t>point"</w:t>
-      </w:r>
-      <w:r>
-        <w:t> </w:t>
-      </w:r>
-      <w:proofErr w:type="spellStart"/>
-      <w:r>
-        <w:t>when</w:t>
-      </w:r>
-      <w:proofErr w:type="spellEnd"/>
-      <w:r>
-        <w:t> </w:t>
-      </w:r>
-      <w:proofErr w:type="spellStart"/>
-      <w:r>
-        <w:t>building</w:t>
-      </w:r>
-      <w:proofErr w:type="spellEnd"/>
-      <w:r>
-        <w:t> </w:t>
-      </w:r>
-      <w:proofErr w:type="spellStart"/>
-      <w:r>
-        <w:t>solution</w:t>
-      </w:r>
-      <w:proofErr w:type="spellEnd"/>
-      <w:r>
-        <w:t> [</w:t>
-      </w:r>
-      <w:hyperlink r:id="rId10" w:history="1">
+    </w:p>
+    <w:p>
+      <w:pPr>
+        <w:pStyle w:val="Akapitzlist"/>
+        <w:numPr>
+          <w:ilvl w:val="1"/>
+          <w:numId w:val="25"/>
+        </w:numPr>
+        <w:rPr>
+          <w:lang w:val="en-US"/>
+        </w:rPr>
+      </w:pPr>
+      <w:r>
+        <w:rPr>
+          <w:lang w:val="en-US"/>
+        </w:rPr>
+        <w:t>C# - Error: "Program does not contain a static 'main' method suitable for an entry point" when building solution [</w:t>
+      </w:r>
+      <w:hyperlink r:id="rId35" w:history="1">
         <w:r>
           <w:rPr>
             <w:rStyle w:val="Hipercze"/>
@@ -1732,10 +2618,10 @@
         </w:r>
       </w:hyperlink>
       <w:r>
-        <w:t>],</w:t>
-      </w:r>
-      <w:r>
-        <w:t xml:space="preserve"> </w:t>
+        <w:rPr>
+          <w:lang w:val="en-US"/>
+        </w:rPr>
+        <w:t xml:space="preserve">], </w:t>
       </w:r>
       <w:proofErr w:type="spellStart"/>
       <w:r>
@@ -1811,9 +2697,9 @@
       </w:fldSimple>
     </w:p>
     <w:sectPr>
-      <w:headerReference w:type="default" r:id="rId11"/>
-      <w:footerReference w:type="default" r:id="rId12"/>
-      <w:footerReference w:type="first" r:id="rId13"/>
+      <w:headerReference w:type="default" r:id="rId36"/>
+      <w:footerReference w:type="default" r:id="rId37"/>
+      <w:footerReference w:type="first" r:id="rId38"/>
       <w:pgSz w:w="11906" w:h="16838" w:code="9"/>
       <w:pgMar w:top="851" w:right="1417" w:bottom="1417" w:left="1417" w:header="709" w:footer="709" w:gutter="0"/>
       <w:pgNumType w:start="0"/>
@@ -2197,6 +3083,119 @@
     </w:lvl>
   </w:abstractNum>
   <w:abstractNum w:abstractNumId="2" w15:restartNumberingAfterBreak="0">
+    <w:nsid w:val="038700D2"/>
+    <w:multiLevelType w:val="hybridMultilevel"/>
+    <w:tmpl w:val="37E0EE8E"/>
+    <w:lvl w:ilvl="0" w:tplc="04150001">
+      <w:start w:val="1"/>
+      <w:numFmt w:val="bullet"/>
+      <w:lvlText w:val=""/>
+      <w:lvlJc w:val="left"/>
+      <w:pPr>
+        <w:ind w:left="1145" w:hanging="360"/>
+      </w:pPr>
+      <w:rPr>
+        <w:rFonts w:ascii="Symbol" w:hAnsi="Symbol" w:hint="default"/>
+      </w:rPr>
+    </w:lvl>
+    <w:lvl w:ilvl="1" w:tplc="04150003" w:tentative="1">
+      <w:start w:val="1"/>
+      <w:numFmt w:val="bullet"/>
+      <w:lvlText w:val="o"/>
+      <w:lvlJc w:val="left"/>
+      <w:pPr>
+        <w:ind w:left="1865" w:hanging="360"/>
+      </w:pPr>
+      <w:rPr>
+        <w:rFonts w:ascii="Courier New" w:hAnsi="Courier New" w:cs="Courier New" w:hint="default"/>
+      </w:rPr>
+    </w:lvl>
+    <w:lvl w:ilvl="2" w:tplc="04150005" w:tentative="1">
+      <w:start w:val="1"/>
+      <w:numFmt w:val="bullet"/>
+      <w:lvlText w:val=""/>
+      <w:lvlJc w:val="left"/>
+      <w:pPr>
+        <w:ind w:left="2585" w:hanging="360"/>
+      </w:pPr>
+      <w:rPr>
+        <w:rFonts w:ascii="Wingdings" w:hAnsi="Wingdings" w:hint="default"/>
+      </w:rPr>
+    </w:lvl>
+    <w:lvl w:ilvl="3" w:tplc="04150001" w:tentative="1">
+      <w:start w:val="1"/>
+      <w:numFmt w:val="bullet"/>
+      <w:lvlText w:val=""/>
+      <w:lvlJc w:val="left"/>
+      <w:pPr>
+        <w:ind w:left="3305" w:hanging="360"/>
+      </w:pPr>
+      <w:rPr>
+        <w:rFonts w:ascii="Symbol" w:hAnsi="Symbol" w:hint="default"/>
+      </w:rPr>
+    </w:lvl>
+    <w:lvl w:ilvl="4" w:tplc="04150003" w:tentative="1">
+      <w:start w:val="1"/>
+      <w:numFmt w:val="bullet"/>
+      <w:lvlText w:val="o"/>
+      <w:lvlJc w:val="left"/>
+      <w:pPr>
+        <w:ind w:left="4025" w:hanging="360"/>
+      </w:pPr>
+      <w:rPr>
+        <w:rFonts w:ascii="Courier New" w:hAnsi="Courier New" w:cs="Courier New" w:hint="default"/>
+      </w:rPr>
+    </w:lvl>
+    <w:lvl w:ilvl="5" w:tplc="04150005" w:tentative="1">
+      <w:start w:val="1"/>
+      <w:numFmt w:val="bullet"/>
+      <w:lvlText w:val=""/>
+      <w:lvlJc w:val="left"/>
+      <w:pPr>
+        <w:ind w:left="4745" w:hanging="360"/>
+      </w:pPr>
+      <w:rPr>
+        <w:rFonts w:ascii="Wingdings" w:hAnsi="Wingdings" w:hint="default"/>
+      </w:rPr>
+    </w:lvl>
+    <w:lvl w:ilvl="6" w:tplc="04150001" w:tentative="1">
+      <w:start w:val="1"/>
+      <w:numFmt w:val="bullet"/>
+      <w:lvlText w:val=""/>
+      <w:lvlJc w:val="left"/>
+      <w:pPr>
+        <w:ind w:left="5465" w:hanging="360"/>
+      </w:pPr>
+      <w:rPr>
+        <w:rFonts w:ascii="Symbol" w:hAnsi="Symbol" w:hint="default"/>
+      </w:rPr>
+    </w:lvl>
+    <w:lvl w:ilvl="7" w:tplc="04150003" w:tentative="1">
+      <w:start w:val="1"/>
+      <w:numFmt w:val="bullet"/>
+      <w:lvlText w:val="o"/>
+      <w:lvlJc w:val="left"/>
+      <w:pPr>
+        <w:ind w:left="6185" w:hanging="360"/>
+      </w:pPr>
+      <w:rPr>
+        <w:rFonts w:ascii="Courier New" w:hAnsi="Courier New" w:cs="Courier New" w:hint="default"/>
+      </w:rPr>
+    </w:lvl>
+    <w:lvl w:ilvl="8" w:tplc="04150005" w:tentative="1">
+      <w:start w:val="1"/>
+      <w:numFmt w:val="bullet"/>
+      <w:lvlText w:val=""/>
+      <w:lvlJc w:val="left"/>
+      <w:pPr>
+        <w:ind w:left="6905" w:hanging="360"/>
+      </w:pPr>
+      <w:rPr>
+        <w:rFonts w:ascii="Wingdings" w:hAnsi="Wingdings" w:hint="default"/>
+      </w:rPr>
+    </w:lvl>
+  </w:abstractNum>
+  <w:abstractNum w:abstractNumId="3" w15:restartNumberingAfterBreak="0">
     <w:nsid w:val="050132B0"/>
     <w:multiLevelType w:val="hybridMultilevel"/>
     <w:tmpl w:val="82E297F0"/>
@@ -2309,7 +3308,7 @@
       </w:rPr>
     </w:lvl>
   </w:abstractNum>
-  <w:abstractNum w:abstractNumId="3" w15:restartNumberingAfterBreak="0">
+  <w:abstractNum w:abstractNumId="4" w15:restartNumberingAfterBreak="0">
     <w:nsid w:val="1EAB4F9A"/>
     <w:multiLevelType w:val="hybridMultilevel"/>
     <w:tmpl w:val="277E7820"/>
@@ -2422,7 +3421,7 @@
       </w:rPr>
     </w:lvl>
   </w:abstractNum>
-  <w:abstractNum w:abstractNumId="4" w15:restartNumberingAfterBreak="0">
+  <w:abstractNum w:abstractNumId="5" w15:restartNumberingAfterBreak="0">
     <w:nsid w:val="236052B5"/>
     <w:multiLevelType w:val="multilevel"/>
     <w:tmpl w:val="1098E9E2"/>
@@ -2547,7 +3546,7 @@
       </w:rPr>
     </w:lvl>
   </w:abstractNum>
-  <w:abstractNum w:abstractNumId="5" w15:restartNumberingAfterBreak="0">
+  <w:abstractNum w:abstractNumId="6" w15:restartNumberingAfterBreak="0">
     <w:nsid w:val="246C0F88"/>
     <w:multiLevelType w:val="hybridMultilevel"/>
     <w:tmpl w:val="0994E4B6"/>
@@ -2660,7 +3659,7 @@
       </w:rPr>
     </w:lvl>
   </w:abstractNum>
-  <w:abstractNum w:abstractNumId="6" w15:restartNumberingAfterBreak="0">
+  <w:abstractNum w:abstractNumId="7" w15:restartNumberingAfterBreak="0">
     <w:nsid w:val="2BE40AB8"/>
     <w:multiLevelType w:val="hybridMultilevel"/>
     <w:tmpl w:val="ACACD70C"/>
@@ -2773,7 +3772,7 @@
       </w:rPr>
     </w:lvl>
   </w:abstractNum>
-  <w:abstractNum w:abstractNumId="7" w15:restartNumberingAfterBreak="0">
+  <w:abstractNum w:abstractNumId="8" w15:restartNumberingAfterBreak="0">
     <w:nsid w:val="2E00785D"/>
     <w:multiLevelType w:val="hybridMultilevel"/>
     <w:tmpl w:val="C3AC3604"/>
@@ -2862,7 +3861,233 @@
       </w:pPr>
     </w:lvl>
   </w:abstractNum>
-  <w:abstractNum w:abstractNumId="8" w15:restartNumberingAfterBreak="0">
+  <w:abstractNum w:abstractNumId="9" w15:restartNumberingAfterBreak="0">
+    <w:nsid w:val="313C7535"/>
+    <w:multiLevelType w:val="hybridMultilevel"/>
+    <w:tmpl w:val="60FC1FEE"/>
+    <w:lvl w:ilvl="0" w:tplc="04150001">
+      <w:start w:val="1"/>
+      <w:numFmt w:val="bullet"/>
+      <w:lvlText w:val=""/>
+      <w:lvlJc w:val="left"/>
+      <w:pPr>
+        <w:ind w:left="1145" w:hanging="360"/>
+      </w:pPr>
+      <w:rPr>
+        <w:rFonts w:ascii="Symbol" w:hAnsi="Symbol" w:hint="default"/>
+      </w:rPr>
+    </w:lvl>
+    <w:lvl w:ilvl="1" w:tplc="04150003" w:tentative="1">
+      <w:start w:val="1"/>
+      <w:numFmt w:val="bullet"/>
+      <w:lvlText w:val="o"/>
+      <w:lvlJc w:val="left"/>
+      <w:pPr>
+        <w:ind w:left="1865" w:hanging="360"/>
+      </w:pPr>
+      <w:rPr>
+        <w:rFonts w:ascii="Courier New" w:hAnsi="Courier New" w:cs="Courier New" w:hint="default"/>
+      </w:rPr>
+    </w:lvl>
+    <w:lvl w:ilvl="2" w:tplc="04150005" w:tentative="1">
+      <w:start w:val="1"/>
+      <w:numFmt w:val="bullet"/>
+      <w:lvlText w:val=""/>
+      <w:lvlJc w:val="left"/>
+      <w:pPr>
+        <w:ind w:left="2585" w:hanging="360"/>
+      </w:pPr>
+      <w:rPr>
+        <w:rFonts w:ascii="Wingdings" w:hAnsi="Wingdings" w:hint="default"/>
+      </w:rPr>
+    </w:lvl>
+    <w:lvl w:ilvl="3" w:tplc="04150001" w:tentative="1">
+      <w:start w:val="1"/>
+      <w:numFmt w:val="bullet"/>
+      <w:lvlText w:val=""/>
+      <w:lvlJc w:val="left"/>
+      <w:pPr>
+        <w:ind w:left="3305" w:hanging="360"/>
+      </w:pPr>
+      <w:rPr>
+        <w:rFonts w:ascii="Symbol" w:hAnsi="Symbol" w:hint="default"/>
+      </w:rPr>
+    </w:lvl>
+    <w:lvl w:ilvl="4" w:tplc="04150003" w:tentative="1">
+      <w:start w:val="1"/>
+      <w:numFmt w:val="bullet"/>
+      <w:lvlText w:val="o"/>
+      <w:lvlJc w:val="left"/>
+      <w:pPr>
+        <w:ind w:left="4025" w:hanging="360"/>
+      </w:pPr>
+      <w:rPr>
+        <w:rFonts w:ascii="Courier New" w:hAnsi="Courier New" w:cs="Courier New" w:hint="default"/>
+      </w:rPr>
+    </w:lvl>
+    <w:lvl w:ilvl="5" w:tplc="04150005" w:tentative="1">
+      <w:start w:val="1"/>
+      <w:numFmt w:val="bullet"/>
+      <w:lvlText w:val=""/>
+      <w:lvlJc w:val="left"/>
+      <w:pPr>
+        <w:ind w:left="4745" w:hanging="360"/>
+      </w:pPr>
+      <w:rPr>
+        <w:rFonts w:ascii="Wingdings" w:hAnsi="Wingdings" w:hint="default"/>
+      </w:rPr>
+    </w:lvl>
+    <w:lvl w:ilvl="6" w:tplc="04150001" w:tentative="1">
+      <w:start w:val="1"/>
+      <w:numFmt w:val="bullet"/>
+      <w:lvlText w:val=""/>
+      <w:lvlJc w:val="left"/>
+      <w:pPr>
+        <w:ind w:left="5465" w:hanging="360"/>
+      </w:pPr>
+      <w:rPr>
+        <w:rFonts w:ascii="Symbol" w:hAnsi="Symbol" w:hint="default"/>
+      </w:rPr>
+    </w:lvl>
+    <w:lvl w:ilvl="7" w:tplc="04150003" w:tentative="1">
+      <w:start w:val="1"/>
+      <w:numFmt w:val="bullet"/>
+      <w:lvlText w:val="o"/>
+      <w:lvlJc w:val="left"/>
+      <w:pPr>
+        <w:ind w:left="6185" w:hanging="360"/>
+      </w:pPr>
+      <w:rPr>
+        <w:rFonts w:ascii="Courier New" w:hAnsi="Courier New" w:cs="Courier New" w:hint="default"/>
+      </w:rPr>
+    </w:lvl>
+    <w:lvl w:ilvl="8" w:tplc="04150005" w:tentative="1">
+      <w:start w:val="1"/>
+      <w:numFmt w:val="bullet"/>
+      <w:lvlText w:val=""/>
+      <w:lvlJc w:val="left"/>
+      <w:pPr>
+        <w:ind w:left="6905" w:hanging="360"/>
+      </w:pPr>
+      <w:rPr>
+        <w:rFonts w:ascii="Wingdings" w:hAnsi="Wingdings" w:hint="default"/>
+      </w:rPr>
+    </w:lvl>
+  </w:abstractNum>
+  <w:abstractNum w:abstractNumId="10" w15:restartNumberingAfterBreak="0">
+    <w:nsid w:val="33E52043"/>
+    <w:multiLevelType w:val="hybridMultilevel"/>
+    <w:tmpl w:val="E2764580"/>
+    <w:lvl w:ilvl="0" w:tplc="04150001">
+      <w:start w:val="1"/>
+      <w:numFmt w:val="bullet"/>
+      <w:lvlText w:val=""/>
+      <w:lvlJc w:val="left"/>
+      <w:pPr>
+        <w:ind w:left="1145" w:hanging="360"/>
+      </w:pPr>
+      <w:rPr>
+        <w:rFonts w:ascii="Symbol" w:hAnsi="Symbol" w:hint="default"/>
+      </w:rPr>
+    </w:lvl>
+    <w:lvl w:ilvl="1" w:tplc="04150003" w:tentative="1">
+      <w:start w:val="1"/>
+      <w:numFmt w:val="bullet"/>
+      <w:lvlText w:val="o"/>
+      <w:lvlJc w:val="left"/>
+      <w:pPr>
+        <w:ind w:left="1865" w:hanging="360"/>
+      </w:pPr>
+      <w:rPr>
+        <w:rFonts w:ascii="Courier New" w:hAnsi="Courier New" w:cs="Courier New" w:hint="default"/>
+      </w:rPr>
+    </w:lvl>
+    <w:lvl w:ilvl="2" w:tplc="04150005" w:tentative="1">
+      <w:start w:val="1"/>
+      <w:numFmt w:val="bullet"/>
+      <w:lvlText w:val=""/>
+      <w:lvlJc w:val="left"/>
+      <w:pPr>
+        <w:ind w:left="2585" w:hanging="360"/>
+      </w:pPr>
+      <w:rPr>
+        <w:rFonts w:ascii="Wingdings" w:hAnsi="Wingdings" w:hint="default"/>
+      </w:rPr>
+    </w:lvl>
+    <w:lvl w:ilvl="3" w:tplc="04150001" w:tentative="1">
+      <w:start w:val="1"/>
+      <w:numFmt w:val="bullet"/>
+      <w:lvlText w:val=""/>
+      <w:lvlJc w:val="left"/>
+      <w:pPr>
+        <w:ind w:left="3305" w:hanging="360"/>
+      </w:pPr>
+      <w:rPr>
+        <w:rFonts w:ascii="Symbol" w:hAnsi="Symbol" w:hint="default"/>
+      </w:rPr>
+    </w:lvl>
+    <w:lvl w:ilvl="4" w:tplc="04150003" w:tentative="1">
+      <w:start w:val="1"/>
+      <w:numFmt w:val="bullet"/>
+      <w:lvlText w:val="o"/>
+      <w:lvlJc w:val="left"/>
+      <w:pPr>
+        <w:ind w:left="4025" w:hanging="360"/>
+      </w:pPr>
+      <w:rPr>
+        <w:rFonts w:ascii="Courier New" w:hAnsi="Courier New" w:cs="Courier New" w:hint="default"/>
+      </w:rPr>
+    </w:lvl>
+    <w:lvl w:ilvl="5" w:tplc="04150005" w:tentative="1">
+      <w:start w:val="1"/>
+      <w:numFmt w:val="bullet"/>
+      <w:lvlText w:val=""/>
+      <w:lvlJc w:val="left"/>
+      <w:pPr>
+        <w:ind w:left="4745" w:hanging="360"/>
+      </w:pPr>
+      <w:rPr>
+        <w:rFonts w:ascii="Wingdings" w:hAnsi="Wingdings" w:hint="default"/>
+      </w:rPr>
+    </w:lvl>
+    <w:lvl w:ilvl="6" w:tplc="04150001" w:tentative="1">
+      <w:start w:val="1"/>
+      <w:numFmt w:val="bullet"/>
+      <w:lvlText w:val=""/>
+      <w:lvlJc w:val="left"/>
+      <w:pPr>
+        <w:ind w:left="5465" w:hanging="360"/>
+      </w:pPr>
+      <w:rPr>
+        <w:rFonts w:ascii="Symbol" w:hAnsi="Symbol" w:hint="default"/>
+      </w:rPr>
+    </w:lvl>
+    <w:lvl w:ilvl="7" w:tplc="04150003" w:tentative="1">
+      <w:start w:val="1"/>
+      <w:numFmt w:val="bullet"/>
+      <w:lvlText w:val="o"/>
+      <w:lvlJc w:val="left"/>
+      <w:pPr>
+        <w:ind w:left="6185" w:hanging="360"/>
+      </w:pPr>
+      <w:rPr>
+        <w:rFonts w:ascii="Courier New" w:hAnsi="Courier New" w:cs="Courier New" w:hint="default"/>
+      </w:rPr>
+    </w:lvl>
+    <w:lvl w:ilvl="8" w:tplc="04150005" w:tentative="1">
+      <w:start w:val="1"/>
+      <w:numFmt w:val="bullet"/>
+      <w:lvlText w:val=""/>
+      <w:lvlJc w:val="left"/>
+      <w:pPr>
+        <w:ind w:left="6905" w:hanging="360"/>
+      </w:pPr>
+      <w:rPr>
+        <w:rFonts w:ascii="Wingdings" w:hAnsi="Wingdings" w:hint="default"/>
+      </w:rPr>
+    </w:lvl>
+  </w:abstractNum>
+  <w:abstractNum w:abstractNumId="11" w15:restartNumberingAfterBreak="0">
     <w:nsid w:val="37893277"/>
     <w:multiLevelType w:val="hybridMultilevel"/>
     <w:tmpl w:val="8B4E9766"/>
@@ -2975,7 +4200,7 @@
       </w:rPr>
     </w:lvl>
   </w:abstractNum>
-  <w:abstractNum w:abstractNumId="9" w15:restartNumberingAfterBreak="0">
+  <w:abstractNum w:abstractNumId="12" w15:restartNumberingAfterBreak="0">
     <w:nsid w:val="45807A21"/>
     <w:multiLevelType w:val="hybridMultilevel"/>
     <w:tmpl w:val="2C3C64BA"/>
@@ -3088,7 +4313,120 @@
       </w:rPr>
     </w:lvl>
   </w:abstractNum>
-  <w:abstractNum w:abstractNumId="10" w15:restartNumberingAfterBreak="0">
+  <w:abstractNum w:abstractNumId="13" w15:restartNumberingAfterBreak="0">
+    <w:nsid w:val="47A0164D"/>
+    <w:multiLevelType w:val="hybridMultilevel"/>
+    <w:tmpl w:val="8FD69F7A"/>
+    <w:lvl w:ilvl="0" w:tplc="04150001">
+      <w:start w:val="1"/>
+      <w:numFmt w:val="bullet"/>
+      <w:lvlText w:val=""/>
+      <w:lvlJc w:val="left"/>
+      <w:pPr>
+        <w:ind w:left="1145" w:hanging="360"/>
+      </w:pPr>
+      <w:rPr>
+        <w:rFonts w:ascii="Symbol" w:hAnsi="Symbol" w:hint="default"/>
+      </w:rPr>
+    </w:lvl>
+    <w:lvl w:ilvl="1" w:tplc="04150003" w:tentative="1">
+      <w:start w:val="1"/>
+      <w:numFmt w:val="bullet"/>
+      <w:lvlText w:val="o"/>
+      <w:lvlJc w:val="left"/>
+      <w:pPr>
+        <w:ind w:left="1865" w:hanging="360"/>
+      </w:pPr>
+      <w:rPr>
+        <w:rFonts w:ascii="Courier New" w:hAnsi="Courier New" w:cs="Courier New" w:hint="default"/>
+      </w:rPr>
+    </w:lvl>
+    <w:lvl w:ilvl="2" w:tplc="04150005" w:tentative="1">
+      <w:start w:val="1"/>
+      <w:numFmt w:val="bullet"/>
+      <w:lvlText w:val=""/>
+      <w:lvlJc w:val="left"/>
+      <w:pPr>
+        <w:ind w:left="2585" w:hanging="360"/>
+      </w:pPr>
+      <w:rPr>
+        <w:rFonts w:ascii="Wingdings" w:hAnsi="Wingdings" w:hint="default"/>
+      </w:rPr>
+    </w:lvl>
+    <w:lvl w:ilvl="3" w:tplc="04150001" w:tentative="1">
+      <w:start w:val="1"/>
+      <w:numFmt w:val="bullet"/>
+      <w:lvlText w:val=""/>
+      <w:lvlJc w:val="left"/>
+      <w:pPr>
+        <w:ind w:left="3305" w:hanging="360"/>
+      </w:pPr>
+      <w:rPr>
+        <w:rFonts w:ascii="Symbol" w:hAnsi="Symbol" w:hint="default"/>
+      </w:rPr>
+    </w:lvl>
+    <w:lvl w:ilvl="4" w:tplc="04150003" w:tentative="1">
+      <w:start w:val="1"/>
+      <w:numFmt w:val="bullet"/>
+      <w:lvlText w:val="o"/>
+      <w:lvlJc w:val="left"/>
+      <w:pPr>
+        <w:ind w:left="4025" w:hanging="360"/>
+      </w:pPr>
+      <w:rPr>
+        <w:rFonts w:ascii="Courier New" w:hAnsi="Courier New" w:cs="Courier New" w:hint="default"/>
+      </w:rPr>
+    </w:lvl>
+    <w:lvl w:ilvl="5" w:tplc="04150005" w:tentative="1">
+      <w:start w:val="1"/>
+      <w:numFmt w:val="bullet"/>
+      <w:lvlText w:val=""/>
+      <w:lvlJc w:val="left"/>
+      <w:pPr>
+        <w:ind w:left="4745" w:hanging="360"/>
+      </w:pPr>
+      <w:rPr>
+        <w:rFonts w:ascii="Wingdings" w:hAnsi="Wingdings" w:hint="default"/>
+      </w:rPr>
+    </w:lvl>
+    <w:lvl w:ilvl="6" w:tplc="04150001" w:tentative="1">
+      <w:start w:val="1"/>
+      <w:numFmt w:val="bullet"/>
+      <w:lvlText w:val=""/>
+      <w:lvlJc w:val="left"/>
+      <w:pPr>
+        <w:ind w:left="5465" w:hanging="360"/>
+      </w:pPr>
+      <w:rPr>
+        <w:rFonts w:ascii="Symbol" w:hAnsi="Symbol" w:hint="default"/>
+      </w:rPr>
+    </w:lvl>
+    <w:lvl w:ilvl="7" w:tplc="04150003" w:tentative="1">
+      <w:start w:val="1"/>
+      <w:numFmt w:val="bullet"/>
+      <w:lvlText w:val="o"/>
+      <w:lvlJc w:val="left"/>
+      <w:pPr>
+        <w:ind w:left="6185" w:hanging="360"/>
+      </w:pPr>
+      <w:rPr>
+        <w:rFonts w:ascii="Courier New" w:hAnsi="Courier New" w:cs="Courier New" w:hint="default"/>
+      </w:rPr>
+    </w:lvl>
+    <w:lvl w:ilvl="8" w:tplc="04150005" w:tentative="1">
+      <w:start w:val="1"/>
+      <w:numFmt w:val="bullet"/>
+      <w:lvlText w:val=""/>
+      <w:lvlJc w:val="left"/>
+      <w:pPr>
+        <w:ind w:left="6905" w:hanging="360"/>
+      </w:pPr>
+      <w:rPr>
+        <w:rFonts w:ascii="Wingdings" w:hAnsi="Wingdings" w:hint="default"/>
+      </w:rPr>
+    </w:lvl>
+  </w:abstractNum>
+  <w:abstractNum w:abstractNumId="14" w15:restartNumberingAfterBreak="0">
     <w:nsid w:val="4AC418BD"/>
     <w:multiLevelType w:val="hybridMultilevel"/>
     <w:tmpl w:val="34C8377A"/>
@@ -3201,7 +4539,7 @@
       </w:rPr>
     </w:lvl>
   </w:abstractNum>
-  <w:abstractNum w:abstractNumId="11" w15:restartNumberingAfterBreak="0">
+  <w:abstractNum w:abstractNumId="15" w15:restartNumberingAfterBreak="0">
     <w:nsid w:val="4C0112AC"/>
     <w:multiLevelType w:val="multilevel"/>
     <w:tmpl w:val="4FE69310"/>
@@ -3315,7 +4653,7 @@
       </w:rPr>
     </w:lvl>
   </w:abstractNum>
-  <w:abstractNum w:abstractNumId="12" w15:restartNumberingAfterBreak="0">
+  <w:abstractNum w:abstractNumId="16" w15:restartNumberingAfterBreak="0">
     <w:nsid w:val="4D381054"/>
     <w:multiLevelType w:val="hybridMultilevel"/>
     <w:tmpl w:val="447C9EDA"/>
@@ -3428,7 +4766,7 @@
       </w:rPr>
     </w:lvl>
   </w:abstractNum>
-  <w:abstractNum w:abstractNumId="13" w15:restartNumberingAfterBreak="0">
+  <w:abstractNum w:abstractNumId="17" w15:restartNumberingAfterBreak="0">
     <w:nsid w:val="51F43705"/>
     <w:multiLevelType w:val="hybridMultilevel"/>
     <w:tmpl w:val="077A501A"/>
@@ -3541,7 +4879,7 @@
       </w:rPr>
     </w:lvl>
   </w:abstractNum>
-  <w:abstractNum w:abstractNumId="14" w15:restartNumberingAfterBreak="0">
+  <w:abstractNum w:abstractNumId="18" w15:restartNumberingAfterBreak="0">
     <w:nsid w:val="54296B5A"/>
     <w:multiLevelType w:val="hybridMultilevel"/>
     <w:tmpl w:val="F872DF5A"/>
@@ -3654,7 +4992,233 @@
       </w:rPr>
     </w:lvl>
   </w:abstractNum>
-  <w:abstractNum w:abstractNumId="15" w15:restartNumberingAfterBreak="0">
+  <w:abstractNum w:abstractNumId="19" w15:restartNumberingAfterBreak="0">
+    <w:nsid w:val="55893606"/>
+    <w:multiLevelType w:val="hybridMultilevel"/>
+    <w:tmpl w:val="92AA2190"/>
+    <w:lvl w:ilvl="0" w:tplc="04150001">
+      <w:start w:val="1"/>
+      <w:numFmt w:val="bullet"/>
+      <w:lvlText w:val=""/>
+      <w:lvlJc w:val="left"/>
+      <w:pPr>
+        <w:ind w:left="1145" w:hanging="360"/>
+      </w:pPr>
+      <w:rPr>
+        <w:rFonts w:ascii="Symbol" w:hAnsi="Symbol" w:hint="default"/>
+      </w:rPr>
+    </w:lvl>
+    <w:lvl w:ilvl="1" w:tplc="04150003" w:tentative="1">
+      <w:start w:val="1"/>
+      <w:numFmt w:val="bullet"/>
+      <w:lvlText w:val="o"/>
+      <w:lvlJc w:val="left"/>
+      <w:pPr>
+        <w:ind w:left="1865" w:hanging="360"/>
+      </w:pPr>
+      <w:rPr>
+        <w:rFonts w:ascii="Courier New" w:hAnsi="Courier New" w:cs="Courier New" w:hint="default"/>
+      </w:rPr>
+    </w:lvl>
+    <w:lvl w:ilvl="2" w:tplc="04150005" w:tentative="1">
+      <w:start w:val="1"/>
+      <w:numFmt w:val="bullet"/>
+      <w:lvlText w:val=""/>
+      <w:lvlJc w:val="left"/>
+      <w:pPr>
+        <w:ind w:left="2585" w:hanging="360"/>
+      </w:pPr>
+      <w:rPr>
+        <w:rFonts w:ascii="Wingdings" w:hAnsi="Wingdings" w:hint="default"/>
+      </w:rPr>
+    </w:lvl>
+    <w:lvl w:ilvl="3" w:tplc="04150001" w:tentative="1">
+      <w:start w:val="1"/>
+      <w:numFmt w:val="bullet"/>
+      <w:lvlText w:val=""/>
+      <w:lvlJc w:val="left"/>
+      <w:pPr>
+        <w:ind w:left="3305" w:hanging="360"/>
+      </w:pPr>
+      <w:rPr>
+        <w:rFonts w:ascii="Symbol" w:hAnsi="Symbol" w:hint="default"/>
+      </w:rPr>
+    </w:lvl>
+    <w:lvl w:ilvl="4" w:tplc="04150003" w:tentative="1">
+      <w:start w:val="1"/>
+      <w:numFmt w:val="bullet"/>
+      <w:lvlText w:val="o"/>
+      <w:lvlJc w:val="left"/>
+      <w:pPr>
+        <w:ind w:left="4025" w:hanging="360"/>
+      </w:pPr>
+      <w:rPr>
+        <w:rFonts w:ascii="Courier New" w:hAnsi="Courier New" w:cs="Courier New" w:hint="default"/>
+      </w:rPr>
+    </w:lvl>
+    <w:lvl w:ilvl="5" w:tplc="04150005" w:tentative="1">
+      <w:start w:val="1"/>
+      <w:numFmt w:val="bullet"/>
+      <w:lvlText w:val=""/>
+      <w:lvlJc w:val="left"/>
+      <w:pPr>
+        <w:ind w:left="4745" w:hanging="360"/>
+      </w:pPr>
+      <w:rPr>
+        <w:rFonts w:ascii="Wingdings" w:hAnsi="Wingdings" w:hint="default"/>
+      </w:rPr>
+    </w:lvl>
+    <w:lvl w:ilvl="6" w:tplc="04150001" w:tentative="1">
+      <w:start w:val="1"/>
+      <w:numFmt w:val="bullet"/>
+      <w:lvlText w:val=""/>
+      <w:lvlJc w:val="left"/>
+      <w:pPr>
+        <w:ind w:left="5465" w:hanging="360"/>
+      </w:pPr>
+      <w:rPr>
+        <w:rFonts w:ascii="Symbol" w:hAnsi="Symbol" w:hint="default"/>
+      </w:rPr>
+    </w:lvl>
+    <w:lvl w:ilvl="7" w:tplc="04150003" w:tentative="1">
+      <w:start w:val="1"/>
+      <w:numFmt w:val="bullet"/>
+      <w:lvlText w:val="o"/>
+      <w:lvlJc w:val="left"/>
+      <w:pPr>
+        <w:ind w:left="6185" w:hanging="360"/>
+      </w:pPr>
+      <w:rPr>
+        <w:rFonts w:ascii="Courier New" w:hAnsi="Courier New" w:cs="Courier New" w:hint="default"/>
+      </w:rPr>
+    </w:lvl>
+    <w:lvl w:ilvl="8" w:tplc="04150005" w:tentative="1">
+      <w:start w:val="1"/>
+      <w:numFmt w:val="bullet"/>
+      <w:lvlText w:val=""/>
+      <w:lvlJc w:val="left"/>
+      <w:pPr>
+        <w:ind w:left="6905" w:hanging="360"/>
+      </w:pPr>
+      <w:rPr>
+        <w:rFonts w:ascii="Wingdings" w:hAnsi="Wingdings" w:hint="default"/>
+      </w:rPr>
+    </w:lvl>
+  </w:abstractNum>
+  <w:abstractNum w:abstractNumId="20" w15:restartNumberingAfterBreak="0">
+    <w:nsid w:val="56F651E2"/>
+    <w:multiLevelType w:val="hybridMultilevel"/>
+    <w:tmpl w:val="4B0A3AC8"/>
+    <w:lvl w:ilvl="0" w:tplc="04150001">
+      <w:start w:val="1"/>
+      <w:numFmt w:val="bullet"/>
+      <w:lvlText w:val=""/>
+      <w:lvlJc w:val="left"/>
+      <w:pPr>
+        <w:ind w:left="1145" w:hanging="360"/>
+      </w:pPr>
+      <w:rPr>
+        <w:rFonts w:ascii="Symbol" w:hAnsi="Symbol" w:hint="default"/>
+      </w:rPr>
+    </w:lvl>
+    <w:lvl w:ilvl="1" w:tplc="04150003" w:tentative="1">
+      <w:start w:val="1"/>
+      <w:numFmt w:val="bullet"/>
+      <w:lvlText w:val="o"/>
+      <w:lvlJc w:val="left"/>
+      <w:pPr>
+        <w:ind w:left="1865" w:hanging="360"/>
+      </w:pPr>
+      <w:rPr>
+        <w:rFonts w:ascii="Courier New" w:hAnsi="Courier New" w:cs="Courier New" w:hint="default"/>
+      </w:rPr>
+    </w:lvl>
+    <w:lvl w:ilvl="2" w:tplc="04150005" w:tentative="1">
+      <w:start w:val="1"/>
+      <w:numFmt w:val="bullet"/>
+      <w:lvlText w:val=""/>
+      <w:lvlJc w:val="left"/>
+      <w:pPr>
+        <w:ind w:left="2585" w:hanging="360"/>
+      </w:pPr>
+      <w:rPr>
+        <w:rFonts w:ascii="Wingdings" w:hAnsi="Wingdings" w:hint="default"/>
+      </w:rPr>
+    </w:lvl>
+    <w:lvl w:ilvl="3" w:tplc="04150001" w:tentative="1">
+      <w:start w:val="1"/>
+      <w:numFmt w:val="bullet"/>
+      <w:lvlText w:val=""/>
+      <w:lvlJc w:val="left"/>
+      <w:pPr>
+        <w:ind w:left="3305" w:hanging="360"/>
+      </w:pPr>
+      <w:rPr>
+        <w:rFonts w:ascii="Symbol" w:hAnsi="Symbol" w:hint="default"/>
+      </w:rPr>
+    </w:lvl>
+    <w:lvl w:ilvl="4" w:tplc="04150003" w:tentative="1">
+      <w:start w:val="1"/>
+      <w:numFmt w:val="bullet"/>
+      <w:lvlText w:val="o"/>
+      <w:lvlJc w:val="left"/>
+      <w:pPr>
+        <w:ind w:left="4025" w:hanging="360"/>
+      </w:pPr>
+      <w:rPr>
+        <w:rFonts w:ascii="Courier New" w:hAnsi="Courier New" w:cs="Courier New" w:hint="default"/>
+      </w:rPr>
+    </w:lvl>
+    <w:lvl w:ilvl="5" w:tplc="04150005" w:tentative="1">
+      <w:start w:val="1"/>
+      <w:numFmt w:val="bullet"/>
+      <w:lvlText w:val=""/>
+      <w:lvlJc w:val="left"/>
+      <w:pPr>
+        <w:ind w:left="4745" w:hanging="360"/>
+      </w:pPr>
+      <w:rPr>
+        <w:rFonts w:ascii="Wingdings" w:hAnsi="Wingdings" w:hint="default"/>
+      </w:rPr>
+    </w:lvl>
+    <w:lvl w:ilvl="6" w:tplc="04150001" w:tentative="1">
+      <w:start w:val="1"/>
+      <w:numFmt w:val="bullet"/>
+      <w:lvlText w:val=""/>
+      <w:lvlJc w:val="left"/>
+      <w:pPr>
+        <w:ind w:left="5465" w:hanging="360"/>
+      </w:pPr>
+      <w:rPr>
+        <w:rFonts w:ascii="Symbol" w:hAnsi="Symbol" w:hint="default"/>
+      </w:rPr>
+    </w:lvl>
+    <w:lvl w:ilvl="7" w:tplc="04150003" w:tentative="1">
+      <w:start w:val="1"/>
+      <w:numFmt w:val="bullet"/>
+      <w:lvlText w:val="o"/>
+      <w:lvlJc w:val="left"/>
+      <w:pPr>
+        <w:ind w:left="6185" w:hanging="360"/>
+      </w:pPr>
+      <w:rPr>
+        <w:rFonts w:ascii="Courier New" w:hAnsi="Courier New" w:cs="Courier New" w:hint="default"/>
+      </w:rPr>
+    </w:lvl>
+    <w:lvl w:ilvl="8" w:tplc="04150005" w:tentative="1">
+      <w:start w:val="1"/>
+      <w:numFmt w:val="bullet"/>
+      <w:lvlText w:val=""/>
+      <w:lvlJc w:val="left"/>
+      <w:pPr>
+        <w:ind w:left="6905" w:hanging="360"/>
+      </w:pPr>
+      <w:rPr>
+        <w:rFonts w:ascii="Wingdings" w:hAnsi="Wingdings" w:hint="default"/>
+      </w:rPr>
+    </w:lvl>
+  </w:abstractNum>
+  <w:abstractNum w:abstractNumId="21" w15:restartNumberingAfterBreak="0">
     <w:nsid w:val="57146221"/>
     <w:multiLevelType w:val="hybridMultilevel"/>
     <w:tmpl w:val="CA7ECC04"/>
@@ -3767,7 +5331,7 @@
       </w:rPr>
     </w:lvl>
   </w:abstractNum>
-  <w:abstractNum w:abstractNumId="16" w15:restartNumberingAfterBreak="0">
+  <w:abstractNum w:abstractNumId="22" w15:restartNumberingAfterBreak="0">
     <w:nsid w:val="5B175AE1"/>
     <w:multiLevelType w:val="hybridMultilevel"/>
     <w:tmpl w:val="7DCA13E8"/>
@@ -3881,7 +5445,7 @@
       </w:rPr>
     </w:lvl>
   </w:abstractNum>
-  <w:abstractNum w:abstractNumId="17" w15:restartNumberingAfterBreak="0">
+  <w:abstractNum w:abstractNumId="23" w15:restartNumberingAfterBreak="0">
     <w:nsid w:val="604C206E"/>
     <w:multiLevelType w:val="hybridMultilevel"/>
     <w:tmpl w:val="945C39D6"/>
@@ -4007,7 +5571,7 @@
       </w:pPr>
     </w:lvl>
   </w:abstractNum>
-  <w:abstractNum w:abstractNumId="18" w15:restartNumberingAfterBreak="0">
+  <w:abstractNum w:abstractNumId="24" w15:restartNumberingAfterBreak="0">
     <w:nsid w:val="633B2372"/>
     <w:multiLevelType w:val="hybridMultilevel"/>
     <w:tmpl w:val="159C8A92"/>
@@ -4120,7 +5684,7 @@
       </w:rPr>
     </w:lvl>
   </w:abstractNum>
-  <w:abstractNum w:abstractNumId="19" w15:restartNumberingAfterBreak="0">
+  <w:abstractNum w:abstractNumId="25" w15:restartNumberingAfterBreak="0">
     <w:nsid w:val="65CF7299"/>
     <w:multiLevelType w:val="hybridMultilevel"/>
     <w:tmpl w:val="40C8BA18"/>
@@ -4233,7 +5797,7 @@
       </w:rPr>
     </w:lvl>
   </w:abstractNum>
-  <w:abstractNum w:abstractNumId="20" w15:restartNumberingAfterBreak="0">
+  <w:abstractNum w:abstractNumId="26" w15:restartNumberingAfterBreak="0">
     <w:nsid w:val="688508C7"/>
     <w:multiLevelType w:val="hybridMultilevel"/>
     <w:tmpl w:val="182C8E5E"/>
@@ -4346,7 +5910,120 @@
       </w:rPr>
     </w:lvl>
   </w:abstractNum>
-  <w:abstractNum w:abstractNumId="21" w15:restartNumberingAfterBreak="0">
+  <w:abstractNum w:abstractNumId="27" w15:restartNumberingAfterBreak="0">
+    <w:nsid w:val="7202160B"/>
+    <w:multiLevelType w:val="hybridMultilevel"/>
+    <w:tmpl w:val="AC4E9880"/>
+    <w:lvl w:ilvl="0" w:tplc="04150001">
+      <w:start w:val="1"/>
+      <w:numFmt w:val="bullet"/>
+      <w:lvlText w:val=""/>
+      <w:lvlJc w:val="left"/>
+      <w:pPr>
+        <w:ind w:left="1145" w:hanging="360"/>
+      </w:pPr>
+      <w:rPr>
+        <w:rFonts w:ascii="Symbol" w:hAnsi="Symbol" w:hint="default"/>
+      </w:rPr>
+    </w:lvl>
+    <w:lvl w:ilvl="1" w:tplc="04150003" w:tentative="1">
+      <w:start w:val="1"/>
+      <w:numFmt w:val="bullet"/>
+      <w:lvlText w:val="o"/>
+      <w:lvlJc w:val="left"/>
+      <w:pPr>
+        <w:ind w:left="1865" w:hanging="360"/>
+      </w:pPr>
+      <w:rPr>
+        <w:rFonts w:ascii="Courier New" w:hAnsi="Courier New" w:cs="Courier New" w:hint="default"/>
+      </w:rPr>
+    </w:lvl>
+    <w:lvl w:ilvl="2" w:tplc="04150005" w:tentative="1">
+      <w:start w:val="1"/>
+      <w:numFmt w:val="bullet"/>
+      <w:lvlText w:val=""/>
+      <w:lvlJc w:val="left"/>
+      <w:pPr>
+        <w:ind w:left="2585" w:hanging="360"/>
+      </w:pPr>
+      <w:rPr>
+        <w:rFonts w:ascii="Wingdings" w:hAnsi="Wingdings" w:hint="default"/>
+      </w:rPr>
+    </w:lvl>
+    <w:lvl w:ilvl="3" w:tplc="04150001" w:tentative="1">
+      <w:start w:val="1"/>
+      <w:numFmt w:val="bullet"/>
+      <w:lvlText w:val=""/>
+      <w:lvlJc w:val="left"/>
+      <w:pPr>
+        <w:ind w:left="3305" w:hanging="360"/>
+      </w:pPr>
+      <w:rPr>
+        <w:rFonts w:ascii="Symbol" w:hAnsi="Symbol" w:hint="default"/>
+      </w:rPr>
+    </w:lvl>
+    <w:lvl w:ilvl="4" w:tplc="04150003" w:tentative="1">
+      <w:start w:val="1"/>
+      <w:numFmt w:val="bullet"/>
+      <w:lvlText w:val="o"/>
+      <w:lvlJc w:val="left"/>
+      <w:pPr>
+        <w:ind w:left="4025" w:hanging="360"/>
+      </w:pPr>
+      <w:rPr>
+        <w:rFonts w:ascii="Courier New" w:hAnsi="Courier New" w:cs="Courier New" w:hint="default"/>
+      </w:rPr>
+    </w:lvl>
+    <w:lvl w:ilvl="5" w:tplc="04150005" w:tentative="1">
+      <w:start w:val="1"/>
+      <w:numFmt w:val="bullet"/>
+      <w:lvlText w:val=""/>
+      <w:lvlJc w:val="left"/>
+      <w:pPr>
+        <w:ind w:left="4745" w:hanging="360"/>
+      </w:pPr>
+      <w:rPr>
+        <w:rFonts w:ascii="Wingdings" w:hAnsi="Wingdings" w:hint="default"/>
+      </w:rPr>
+    </w:lvl>
+    <w:lvl w:ilvl="6" w:tplc="04150001" w:tentative="1">
+      <w:start w:val="1"/>
+      <w:numFmt w:val="bullet"/>
+      <w:lvlText w:val=""/>
+      <w:lvlJc w:val="left"/>
+      <w:pPr>
+        <w:ind w:left="5465" w:hanging="360"/>
+      </w:pPr>
+      <w:rPr>
+        <w:rFonts w:ascii="Symbol" w:hAnsi="Symbol" w:hint="default"/>
+      </w:rPr>
+    </w:lvl>
+    <w:lvl w:ilvl="7" w:tplc="04150003" w:tentative="1">
+      <w:start w:val="1"/>
+      <w:numFmt w:val="bullet"/>
+      <w:lvlText w:val="o"/>
+      <w:lvlJc w:val="left"/>
+      <w:pPr>
+        <w:ind w:left="6185" w:hanging="360"/>
+      </w:pPr>
+      <w:rPr>
+        <w:rFonts w:ascii="Courier New" w:hAnsi="Courier New" w:cs="Courier New" w:hint="default"/>
+      </w:rPr>
+    </w:lvl>
+    <w:lvl w:ilvl="8" w:tplc="04150005" w:tentative="1">
+      <w:start w:val="1"/>
+      <w:numFmt w:val="bullet"/>
+      <w:lvlText w:val=""/>
+      <w:lvlJc w:val="left"/>
+      <w:pPr>
+        <w:ind w:left="6905" w:hanging="360"/>
+      </w:pPr>
+      <w:rPr>
+        <w:rFonts w:ascii="Wingdings" w:hAnsi="Wingdings" w:hint="default"/>
+      </w:rPr>
+    </w:lvl>
+  </w:abstractNum>
+  <w:abstractNum w:abstractNumId="28" w15:restartNumberingAfterBreak="0">
     <w:nsid w:val="72F162A5"/>
     <w:multiLevelType w:val="hybridMultilevel"/>
     <w:tmpl w:val="1EDC2DBE"/>
@@ -4459,7 +6136,120 @@
       </w:rPr>
     </w:lvl>
   </w:abstractNum>
-  <w:abstractNum w:abstractNumId="22" w15:restartNumberingAfterBreak="0">
+  <w:abstractNum w:abstractNumId="29" w15:restartNumberingAfterBreak="0">
+    <w:nsid w:val="7386284B"/>
+    <w:multiLevelType w:val="hybridMultilevel"/>
+    <w:tmpl w:val="4C7A666A"/>
+    <w:lvl w:ilvl="0" w:tplc="04150001">
+      <w:start w:val="1"/>
+      <w:numFmt w:val="bullet"/>
+      <w:lvlText w:val=""/>
+      <w:lvlJc w:val="left"/>
+      <w:pPr>
+        <w:ind w:left="1145" w:hanging="360"/>
+      </w:pPr>
+      <w:rPr>
+        <w:rFonts w:ascii="Symbol" w:hAnsi="Symbol" w:hint="default"/>
+      </w:rPr>
+    </w:lvl>
+    <w:lvl w:ilvl="1" w:tplc="04150003" w:tentative="1">
+      <w:start w:val="1"/>
+      <w:numFmt w:val="bullet"/>
+      <w:lvlText w:val="o"/>
+      <w:lvlJc w:val="left"/>
+      <w:pPr>
+        <w:ind w:left="1865" w:hanging="360"/>
+      </w:pPr>
+      <w:rPr>
+        <w:rFonts w:ascii="Courier New" w:hAnsi="Courier New" w:cs="Courier New" w:hint="default"/>
+      </w:rPr>
+    </w:lvl>
+    <w:lvl w:ilvl="2" w:tplc="04150005" w:tentative="1">
+      <w:start w:val="1"/>
+      <w:numFmt w:val="bullet"/>
+      <w:lvlText w:val=""/>
+      <w:lvlJc w:val="left"/>
+      <w:pPr>
+        <w:ind w:left="2585" w:hanging="360"/>
+      </w:pPr>
+      <w:rPr>
+        <w:rFonts w:ascii="Wingdings" w:hAnsi="Wingdings" w:hint="default"/>
+      </w:rPr>
+    </w:lvl>
+    <w:lvl w:ilvl="3" w:tplc="04150001" w:tentative="1">
+      <w:start w:val="1"/>
+      <w:numFmt w:val="bullet"/>
+      <w:lvlText w:val=""/>
+      <w:lvlJc w:val="left"/>
+      <w:pPr>
+        <w:ind w:left="3305" w:hanging="360"/>
+      </w:pPr>
+      <w:rPr>
+        <w:rFonts w:ascii="Symbol" w:hAnsi="Symbol" w:hint="default"/>
+      </w:rPr>
+    </w:lvl>
+    <w:lvl w:ilvl="4" w:tplc="04150003" w:tentative="1">
+      <w:start w:val="1"/>
+      <w:numFmt w:val="bullet"/>
+      <w:lvlText w:val="o"/>
+      <w:lvlJc w:val="left"/>
+      <w:pPr>
+        <w:ind w:left="4025" w:hanging="360"/>
+      </w:pPr>
+      <w:rPr>
+        <w:rFonts w:ascii="Courier New" w:hAnsi="Courier New" w:cs="Courier New" w:hint="default"/>
+      </w:rPr>
+    </w:lvl>
+    <w:lvl w:ilvl="5" w:tplc="04150005" w:tentative="1">
+      <w:start w:val="1"/>
+      <w:numFmt w:val="bullet"/>
+      <w:lvlText w:val=""/>
+      <w:lvlJc w:val="left"/>
+      <w:pPr>
+        <w:ind w:left="4745" w:hanging="360"/>
+      </w:pPr>
+      <w:rPr>
+        <w:rFonts w:ascii="Wingdings" w:hAnsi="Wingdings" w:hint="default"/>
+      </w:rPr>
+    </w:lvl>
+    <w:lvl w:ilvl="6" w:tplc="04150001" w:tentative="1">
+      <w:start w:val="1"/>
+      <w:numFmt w:val="bullet"/>
+      <w:lvlText w:val=""/>
+      <w:lvlJc w:val="left"/>
+      <w:pPr>
+        <w:ind w:left="5465" w:hanging="360"/>
+      </w:pPr>
+      <w:rPr>
+        <w:rFonts w:ascii="Symbol" w:hAnsi="Symbol" w:hint="default"/>
+      </w:rPr>
+    </w:lvl>
+    <w:lvl w:ilvl="7" w:tplc="04150003" w:tentative="1">
+      <w:start w:val="1"/>
+      <w:numFmt w:val="bullet"/>
+      <w:lvlText w:val="o"/>
+      <w:lvlJc w:val="left"/>
+      <w:pPr>
+        <w:ind w:left="6185" w:hanging="360"/>
+      </w:pPr>
+      <w:rPr>
+        <w:rFonts w:ascii="Courier New" w:hAnsi="Courier New" w:cs="Courier New" w:hint="default"/>
+      </w:rPr>
+    </w:lvl>
+    <w:lvl w:ilvl="8" w:tplc="04150005" w:tentative="1">
+      <w:start w:val="1"/>
+      <w:numFmt w:val="bullet"/>
+      <w:lvlText w:val=""/>
+      <w:lvlJc w:val="left"/>
+      <w:pPr>
+        <w:ind w:left="6905" w:hanging="360"/>
+      </w:pPr>
+      <w:rPr>
+        <w:rFonts w:ascii="Wingdings" w:hAnsi="Wingdings" w:hint="default"/>
+      </w:rPr>
+    </w:lvl>
+  </w:abstractNum>
+  <w:abstractNum w:abstractNumId="30" w15:restartNumberingAfterBreak="0">
     <w:nsid w:val="77AE15C3"/>
     <w:multiLevelType w:val="hybridMultilevel"/>
     <w:tmpl w:val="C2DC22D2"/>
@@ -4545,7 +6335,7 @@
       </w:pPr>
     </w:lvl>
   </w:abstractNum>
-  <w:abstractNum w:abstractNumId="23" w15:restartNumberingAfterBreak="0">
+  <w:abstractNum w:abstractNumId="31" w15:restartNumberingAfterBreak="0">
     <w:nsid w:val="7C8E1465"/>
     <w:multiLevelType w:val="hybridMultilevel"/>
     <w:tmpl w:val="49BE559E"/>
@@ -4659,61 +6449,61 @@
     </w:lvl>
   </w:abstractNum>
   <w:num w:numId="1" w16cid:durableId="1741170264">
-    <w:abstractNumId w:val="21"/>
+    <w:abstractNumId w:val="28"/>
   </w:num>
   <w:num w:numId="2" w16cid:durableId="857111980">
+    <w:abstractNumId w:val="31"/>
+  </w:num>
+  <w:num w:numId="3" w16cid:durableId="640811530">
+    <w:abstractNumId w:val="6"/>
+  </w:num>
+  <w:num w:numId="4" w16cid:durableId="799224359">
+    <w:abstractNumId w:val="5"/>
+  </w:num>
+  <w:num w:numId="5" w16cid:durableId="1774981564">
+    <w:abstractNumId w:val="15"/>
+  </w:num>
+  <w:num w:numId="6" w16cid:durableId="793208469">
+    <w:abstractNumId w:val="14"/>
+  </w:num>
+  <w:num w:numId="7" w16cid:durableId="1625424515">
+    <w:abstractNumId w:val="26"/>
+  </w:num>
+  <w:num w:numId="8" w16cid:durableId="961350542">
+    <w:abstractNumId w:val="16"/>
+  </w:num>
+  <w:num w:numId="9" w16cid:durableId="1610234683">
+    <w:abstractNumId w:val="24"/>
+  </w:num>
+  <w:num w:numId="10" w16cid:durableId="1582105451">
+    <w:abstractNumId w:val="7"/>
+  </w:num>
+  <w:num w:numId="11" w16cid:durableId="1458717623">
+    <w:abstractNumId w:val="12"/>
+  </w:num>
+  <w:num w:numId="12" w16cid:durableId="939685401">
+    <w:abstractNumId w:val="4"/>
+  </w:num>
+  <w:num w:numId="13" w16cid:durableId="346833624">
+    <w:abstractNumId w:val="11"/>
+  </w:num>
+  <w:num w:numId="14" w16cid:durableId="1341812715">
     <w:abstractNumId w:val="23"/>
   </w:num>
-  <w:num w:numId="3" w16cid:durableId="640811530">
-    <w:abstractNumId w:val="5"/>
-  </w:num>
-  <w:num w:numId="4" w16cid:durableId="799224359">
-    <w:abstractNumId w:val="4"/>
-  </w:num>
-  <w:num w:numId="5" w16cid:durableId="1774981564">
-    <w:abstractNumId w:val="11"/>
-  </w:num>
-  <w:num w:numId="6" w16cid:durableId="793208469">
-    <w:abstractNumId w:val="10"/>
-  </w:num>
-  <w:num w:numId="7" w16cid:durableId="1625424515">
-    <w:abstractNumId w:val="20"/>
-  </w:num>
-  <w:num w:numId="8" w16cid:durableId="961350542">
-    <w:abstractNumId w:val="12"/>
-  </w:num>
-  <w:num w:numId="9" w16cid:durableId="1610234683">
-    <w:abstractNumId w:val="18"/>
-  </w:num>
-  <w:num w:numId="10" w16cid:durableId="1582105451">
-    <w:abstractNumId w:val="6"/>
-  </w:num>
-  <w:num w:numId="11" w16cid:durableId="1458717623">
-    <w:abstractNumId w:val="9"/>
-  </w:num>
-  <w:num w:numId="12" w16cid:durableId="939685401">
-    <w:abstractNumId w:val="3"/>
-  </w:num>
-  <w:num w:numId="13" w16cid:durableId="346833624">
-    <w:abstractNumId w:val="8"/>
-  </w:num>
-  <w:num w:numId="14" w16cid:durableId="1341812715">
-    <w:abstractNumId w:val="17"/>
-  </w:num>
   <w:num w:numId="15" w16cid:durableId="342099029">
-    <w:abstractNumId w:val="16"/>
+    <w:abstractNumId w:val="22"/>
   </w:num>
   <w:num w:numId="16" w16cid:durableId="1821923148">
     <w:abstractNumId w:val="1"/>
   </w:num>
   <w:num w:numId="17" w16cid:durableId="1388991128">
-    <w:abstractNumId w:val="15"/>
+    <w:abstractNumId w:val="21"/>
   </w:num>
   <w:num w:numId="18" w16cid:durableId="2087603516">
-    <w:abstractNumId w:val="19"/>
+    <w:abstractNumId w:val="25"/>
   </w:num>
   <w:num w:numId="19" w16cid:durableId="1529879770">
-    <w:abstractNumId w:val="13"/>
+    <w:abstractNumId w:val="17"/>
   </w:num>
   <w:num w:numId="20" w16cid:durableId="1142232721">
     <w:abstractNumId w:val="0"/>
@@ -4722,16 +6512,40 @@
     <w:abstractNumId w:val="0"/>
   </w:num>
   <w:num w:numId="22" w16cid:durableId="1803765203">
+    <w:abstractNumId w:val="3"/>
+  </w:num>
+  <w:num w:numId="23" w16cid:durableId="5324791">
+    <w:abstractNumId w:val="8"/>
+  </w:num>
+  <w:num w:numId="24" w16cid:durableId="1051656880">
+    <w:abstractNumId w:val="18"/>
+  </w:num>
+  <w:num w:numId="25" w16cid:durableId="1374574355">
+    <w:abstractNumId w:val="30"/>
+  </w:num>
+  <w:num w:numId="26" w16cid:durableId="1791823444">
+    <w:abstractNumId w:val="27"/>
+  </w:num>
+  <w:num w:numId="27" w16cid:durableId="535388151">
+    <w:abstractNumId w:val="20"/>
+  </w:num>
+  <w:num w:numId="28" w16cid:durableId="770517611">
+    <w:abstractNumId w:val="29"/>
+  </w:num>
+  <w:num w:numId="29" w16cid:durableId="2097556439">
     <w:abstractNumId w:val="2"/>
   </w:num>
-  <w:num w:numId="23" w16cid:durableId="5324791">
-    <w:abstractNumId w:val="7"/>
+  <w:num w:numId="30" w16cid:durableId="1578514676">
+    <w:abstractNumId w:val="9"/>
   </w:num>
-  <w:num w:numId="24" w16cid:durableId="1051656880">
-    <w:abstractNumId w:val="14"/>
+  <w:num w:numId="31" w16cid:durableId="2002926664">
+    <w:abstractNumId w:val="19"/>
   </w:num>
-  <w:num w:numId="25" w16cid:durableId="1374574355">
-    <w:abstractNumId w:val="22"/>
+  <w:num w:numId="32" w16cid:durableId="750658009">
+    <w:abstractNumId w:val="13"/>
+  </w:num>
+  <w:num w:numId="33" w16cid:durableId="1792822454">
+    <w:abstractNumId w:val="10"/>
   </w:num>
   <w:numIdMacAtCleanup w:val="13"/>
 </w:numbering>

</xml_diff>

<commit_message>
entities for db, csv import logic, import form, database model, modifications in elaboration
</commit_message>
<xml_diff>
--- a/OLEKSII.HUDZISHEVSKYI.PROJEKT.docx
+++ b/OLEKSII.HUDZISHEVSKYI.PROJEKT.docx
@@ -1454,7 +1454,6 @@
           </w:tcPr>
           <w:p>
             <w:pPr>
-              <w:spacing w:after="0"/>
               <w:ind w:firstLine="0"/>
               <w:rPr>
                 <w:lang w:val="en-US"/>
@@ -1469,7 +1468,6 @@
           </w:p>
           <w:p>
             <w:pPr>
-              <w:spacing w:after="0"/>
               <w:ind w:firstLine="0"/>
               <w:rPr>
                 <w:lang w:val="en-US"/>
@@ -1479,20 +1477,11 @@
               <w:rPr>
                 <w:lang w:val="en-US"/>
               </w:rPr>
-              <w:t xml:space="preserve">Install-Package </w:t>
-            </w:r>
-            <w:proofErr w:type="spellStart"/>
-            <w:r>
-              <w:rPr>
-                <w:lang w:val="en-US"/>
-              </w:rPr>
-              <w:t>Microsoft.EntityFrameworkCore.Relational</w:t>
-            </w:r>
-            <w:proofErr w:type="spellEnd"/>
+              <w:t>Install-Package Microsoft.EntityFrameworkCore.Relational</w:t>
+            </w:r>
           </w:p>
           <w:p>
             <w:pPr>
-              <w:spacing w:after="0"/>
               <w:ind w:firstLine="0"/>
               <w:rPr>
                 <w:lang w:val="en-US"/>
@@ -1507,7 +1496,6 @@
           </w:p>
           <w:p>
             <w:pPr>
-              <w:spacing w:after="0"/>
               <w:ind w:firstLine="0"/>
               <w:rPr>
                 <w:lang w:val="en-US"/>
@@ -1522,7 +1510,6 @@
           </w:p>
           <w:p>
             <w:pPr>
-              <w:spacing w:after="0"/>
               <w:ind w:firstLine="0"/>
               <w:rPr>
                 <w:lang w:val="en-US"/>
@@ -1537,7 +1524,6 @@
           </w:p>
           <w:p>
             <w:pPr>
-              <w:spacing w:after="0"/>
               <w:ind w:firstLine="0"/>
               <w:rPr>
                 <w:lang w:val="en-US"/>
@@ -1547,20 +1533,11 @@
               <w:rPr>
                 <w:lang w:val="en-US"/>
               </w:rPr>
-              <w:t xml:space="preserve">Install-Package </w:t>
-            </w:r>
-            <w:proofErr w:type="spellStart"/>
-            <w:r>
-              <w:rPr>
-                <w:lang w:val="en-US"/>
-              </w:rPr>
-              <w:t>Microsoft.EntityFrameworkCore.Proxies</w:t>
-            </w:r>
-            <w:proofErr w:type="spellEnd"/>
+              <w:t>Install-Package Microsoft.EntityFrameworkCore.Proxies</w:t>
+            </w:r>
           </w:p>
           <w:p>
             <w:pPr>
-              <w:spacing w:after="0"/>
               <w:ind w:firstLine="0"/>
               <w:rPr>
                 <w:lang w:val="en-US"/>
@@ -1664,6 +1641,9 @@
           <w:numId w:val="28"/>
         </w:numPr>
         <w:rPr>
+          <w:rStyle w:val="Hipercze"/>
+          <w:color w:val="auto"/>
+          <w:u w:val="none"/>
           <w:lang w:val="en-US"/>
         </w:rPr>
       </w:pPr>
@@ -1688,6 +1668,53 @@
         <w:rPr>
           <w:lang w:val="en-US"/>
         </w:rPr>
+        <w:t>File Dialog</w:t>
+      </w:r>
+    </w:p>
+    <w:p>
+      <w:pPr>
+        <w:pStyle w:val="Akapitzlist"/>
+        <w:numPr>
+          <w:ilvl w:val="0"/>
+          <w:numId w:val="34"/>
+        </w:numPr>
+        <w:rPr>
+          <w:lang w:val="en-US"/>
+        </w:rPr>
+      </w:pPr>
+      <w:hyperlink r:id="rId12" w:history="1">
+        <w:r>
+          <w:rPr>
+            <w:rStyle w:val="Hipercze"/>
+            <w:lang w:val="en-US"/>
+          </w:rPr>
+          <w:t>https://www.c-sharpcorner.com/UploadFile/mahesh/openfiledialog-in-C-Sharp/</w:t>
+        </w:r>
+      </w:hyperlink>
+    </w:p>
+    <w:p>
+      <w:pPr>
+        <w:pStyle w:val="Akapitzlist"/>
+        <w:numPr>
+          <w:ilvl w:val="0"/>
+          <w:numId w:val="34"/>
+        </w:numPr>
+        <w:rPr>
+          <w:lang w:val="en-US"/>
+        </w:rPr>
+      </w:pPr>
+    </w:p>
+    <w:p>
+      <w:pPr>
+        <w:pStyle w:val="Nagwek2"/>
+        <w:rPr>
+          <w:lang w:val="en-US"/>
+        </w:rPr>
+      </w:pPr>
+      <w:r>
+        <w:rPr>
+          <w:lang w:val="en-US"/>
+        </w:rPr>
         <w:t>Login Form</w:t>
       </w:r>
     </w:p>
@@ -1702,7 +1729,7 @@
           <w:lang w:val="en-US"/>
         </w:rPr>
       </w:pPr>
-      <w:hyperlink r:id="rId12" w:history="1">
+      <w:hyperlink r:id="rId13" w:history="1">
         <w:r>
           <w:rPr>
             <w:rStyle w:val="Hipercze"/>
@@ -1723,7 +1750,7 @@
           <w:lang w:val="en-US"/>
         </w:rPr>
       </w:pPr>
-      <w:hyperlink r:id="rId13" w:history="1">
+      <w:hyperlink r:id="rId14" w:history="1">
         <w:r>
           <w:rPr>
             <w:rStyle w:val="Hipercze"/>
@@ -1744,7 +1771,7 @@
           <w:lang w:val="en-US"/>
         </w:rPr>
       </w:pPr>
-      <w:hyperlink r:id="rId14" w:history="1">
+      <w:hyperlink r:id="rId15" w:history="1">
         <w:r>
           <w:rPr>
             <w:rStyle w:val="Hipercze"/>
@@ -1765,7 +1792,7 @@
           <w:lang w:val="en-US"/>
         </w:rPr>
       </w:pPr>
-      <w:hyperlink r:id="rId15" w:history="1">
+      <w:hyperlink r:id="rId16" w:history="1">
         <w:r>
           <w:rPr>
             <w:rStyle w:val="Hipercze"/>
@@ -1811,7 +1838,7 @@
           <w:lang w:val="en-US"/>
         </w:rPr>
       </w:pPr>
-      <w:hyperlink r:id="rId16" w:history="1">
+      <w:hyperlink r:id="rId17" w:history="1">
         <w:r>
           <w:rPr>
             <w:rStyle w:val="Hipercze"/>
@@ -1829,10 +1856,13 @@
           <w:numId w:val="29"/>
         </w:numPr>
         <w:rPr>
+          <w:rStyle w:val="Hipercze"/>
+          <w:color w:val="auto"/>
+          <w:u w:val="none"/>
           <w:lang w:val="en-US"/>
         </w:rPr>
       </w:pPr>
-      <w:hyperlink r:id="rId17" w:history="1">
+      <w:hyperlink r:id="rId18" w:history="1">
         <w:r>
           <w:rPr>
             <w:rStyle w:val="Hipercze"/>
@@ -1844,6 +1874,60 @@
     </w:p>
     <w:p>
       <w:pPr>
+        <w:pStyle w:val="Akapitzlist"/>
+        <w:numPr>
+          <w:ilvl w:val="0"/>
+          <w:numId w:val="29"/>
+        </w:numPr>
+        <w:rPr>
+          <w:lang w:val="en-US"/>
+        </w:rPr>
+      </w:pPr>
+      <w:hyperlink r:id="rId19" w:history="1">
+        <w:r>
+          <w:rPr>
+            <w:rStyle w:val="Hipercze"/>
+            <w:lang w:val="en-US"/>
+          </w:rPr>
+          <w:t>https://stackoverflow.com/questions/21845016/how-can-i-filter-a-datagridview</w:t>
+        </w:r>
+      </w:hyperlink>
+    </w:p>
+    <w:p>
+      <w:pPr>
+        <w:pStyle w:val="Akapitzlist"/>
+        <w:numPr>
+          <w:ilvl w:val="0"/>
+          <w:numId w:val="29"/>
+        </w:numPr>
+        <w:rPr>
+          <w:lang w:val="en-US"/>
+        </w:rPr>
+      </w:pPr>
+      <w:hyperlink r:id="rId20" w:history="1">
+        <w:r>
+          <w:rPr>
+            <w:rStyle w:val="Hipercze"/>
+            <w:lang w:val="en-US"/>
+          </w:rPr>
+          <w:t>https://stackoverflow.com/questions/5553100/how-to-enable-datagridview-sorting-when-user-clicks-on-the-column-header</w:t>
+        </w:r>
+      </w:hyperlink>
+    </w:p>
+    <w:p>
+      <w:pPr>
+        <w:pStyle w:val="Akapitzlist"/>
+        <w:numPr>
+          <w:ilvl w:val="0"/>
+          <w:numId w:val="29"/>
+        </w:numPr>
+        <w:rPr>
+          <w:lang w:val="en-US"/>
+        </w:rPr>
+      </w:pPr>
+    </w:p>
+    <w:p>
+      <w:pPr>
         <w:pStyle w:val="Nagwek2"/>
       </w:pPr>
       <w:r>
@@ -1857,13 +1941,24 @@
           <w:ilvl w:val="0"/>
           <w:numId w:val="26"/>
         </w:numPr>
-      </w:pPr>
-      <w:hyperlink r:id="rId18" w:history="1">
+        <w:rPr>
+          <w:rStyle w:val="Hipercze"/>
+          <w:color w:val="auto"/>
+          <w:u w:val="none"/>
+        </w:rPr>
+      </w:pPr>
+      <w:hyperlink r:id="rId21" w:history="1">
         <w:r>
           <w:rPr>
             <w:rStyle w:val="Hipercze"/>
           </w:rPr>
-          <w:t>https://www.c-sharpcorner.com/UploadFile/1e050f/chart-control-in-windows-form-application/</w:t>
+          <w:t>https://www.c-sharpcorner.co</w:t>
+        </w:r>
+        <w:r>
+          <w:rPr>
+            <w:rStyle w:val="Hipercze"/>
+          </w:rPr>
+          <w:t>m/UploadFile/1e050f/chart-control-in-windows-form-application/</w:t>
         </w:r>
       </w:hyperlink>
     </w:p>
@@ -1874,8 +1969,47 @@
           <w:ilvl w:val="0"/>
           <w:numId w:val="26"/>
         </w:numPr>
-      </w:pPr>
-      <w:hyperlink r:id="rId19" w:history="1">
+        <w:rPr>
+          <w:rStyle w:val="Hipercze"/>
+          <w:color w:val="auto"/>
+          <w:u w:val="none"/>
+        </w:rPr>
+      </w:pPr>
+      <w:hyperlink r:id="rId22" w:history="1">
+        <w:r>
+          <w:rPr>
+            <w:rStyle w:val="Hipercze"/>
+          </w:rPr>
+          <w:t>https://stackoverflow.com/questions/72251237/creating-a-chart-in-c-sharp-winforms-net-6</w:t>
+        </w:r>
+      </w:hyperlink>
+    </w:p>
+    <w:p>
+      <w:pPr>
+        <w:pStyle w:val="Akapitzlist"/>
+        <w:numPr>
+          <w:ilvl w:val="0"/>
+          <w:numId w:val="26"/>
+        </w:numPr>
+      </w:pPr>
+      <w:hyperlink r:id="rId23" w:history="1">
+        <w:r>
+          <w:rPr>
+            <w:rStyle w:val="Hipercze"/>
+          </w:rPr>
+          <w:t>https://github.com/kirsan31/winforms-datavisualization</w:t>
+        </w:r>
+      </w:hyperlink>
+    </w:p>
+    <w:p>
+      <w:pPr>
+        <w:pStyle w:val="Akapitzlist"/>
+        <w:numPr>
+          <w:ilvl w:val="0"/>
+          <w:numId w:val="26"/>
+        </w:numPr>
+      </w:pPr>
+      <w:hyperlink r:id="rId24" w:history="1">
         <w:r>
           <w:rPr>
             <w:rStyle w:val="Hipercze"/>
@@ -1892,7 +2026,7 @@
           <w:numId w:val="26"/>
         </w:numPr>
       </w:pPr>
-      <w:hyperlink r:id="rId20" w:history="1">
+      <w:hyperlink r:id="rId25" w:history="1">
         <w:r>
           <w:rPr>
             <w:rStyle w:val="Hipercze"/>
@@ -1909,7 +2043,7 @@
           <w:numId w:val="26"/>
         </w:numPr>
       </w:pPr>
-      <w:hyperlink r:id="rId21" w:history="1">
+      <w:hyperlink r:id="rId26" w:history="1">
         <w:r>
           <w:rPr>
             <w:rStyle w:val="Hipercze"/>
@@ -1943,7 +2077,7 @@
           <w:lang w:val="en-US"/>
         </w:rPr>
       </w:pPr>
-      <w:hyperlink r:id="rId22" w:history="1">
+      <w:hyperlink r:id="rId27" w:history="1">
         <w:r>
           <w:rPr>
             <w:rStyle w:val="Hipercze"/>
@@ -1964,7 +2098,7 @@
           <w:lang w:val="en-US"/>
         </w:rPr>
       </w:pPr>
-      <w:hyperlink r:id="rId23" w:history="1">
+      <w:hyperlink r:id="rId28" w:history="1">
         <w:r>
           <w:rPr>
             <w:rStyle w:val="Hipercze"/>
@@ -1985,7 +2119,7 @@
           <w:lang w:val="en-US"/>
         </w:rPr>
       </w:pPr>
-      <w:hyperlink r:id="rId24" w:history="1">
+      <w:hyperlink r:id="rId29" w:history="1">
         <w:r>
           <w:rPr>
             <w:rStyle w:val="Hipercze"/>
@@ -2006,7 +2140,7 @@
           <w:lang w:val="en-US"/>
         </w:rPr>
       </w:pPr>
-      <w:hyperlink r:id="rId25" w:history="1">
+      <w:hyperlink r:id="rId30" w:history="1">
         <w:r>
           <w:rPr>
             <w:rStyle w:val="Hipercze"/>
@@ -2027,7 +2161,7 @@
           <w:lang w:val="en-US"/>
         </w:rPr>
       </w:pPr>
-      <w:hyperlink r:id="rId26" w:history="1">
+      <w:hyperlink r:id="rId31" w:history="1">
         <w:r>
           <w:rPr>
             <w:rStyle w:val="Hipercze"/>
@@ -2048,7 +2182,7 @@
           <w:lang w:val="en-US"/>
         </w:rPr>
       </w:pPr>
-      <w:hyperlink r:id="rId27" w:history="1">
+      <w:hyperlink r:id="rId32" w:history="1">
         <w:r>
           <w:rPr>
             <w:rStyle w:val="Hipercze"/>
@@ -2069,7 +2203,7 @@
           <w:lang w:val="en-US"/>
         </w:rPr>
       </w:pPr>
-      <w:hyperlink r:id="rId28" w:history="1">
+      <w:hyperlink r:id="rId33" w:history="1">
         <w:r>
           <w:rPr>
             <w:rStyle w:val="Hipercze"/>
@@ -2090,7 +2224,7 @@
           <w:lang w:val="en-US"/>
         </w:rPr>
       </w:pPr>
-      <w:hyperlink r:id="rId29" w:history="1">
+      <w:hyperlink r:id="rId34" w:history="1">
         <w:r>
           <w:rPr>
             <w:rStyle w:val="Hipercze"/>
@@ -2111,7 +2245,7 @@
           <w:lang w:val="en-US"/>
         </w:rPr>
       </w:pPr>
-      <w:hyperlink r:id="rId30" w:history="1">
+      <w:hyperlink r:id="rId35" w:history="1">
         <w:r>
           <w:rPr>
             <w:rStyle w:val="Hipercze"/>
@@ -2148,7 +2282,7 @@
           <w:lang w:val="en-US"/>
         </w:rPr>
       </w:pPr>
-      <w:hyperlink r:id="rId31" w:history="1">
+      <w:hyperlink r:id="rId36" w:history="1">
         <w:r>
           <w:rPr>
             <w:rStyle w:val="Hipercze"/>
@@ -2198,7 +2332,7 @@
           <w:numId w:val="32"/>
         </w:numPr>
       </w:pPr>
-      <w:hyperlink r:id="rId32" w:history="1">
+      <w:hyperlink r:id="rId37" w:history="1">
         <w:r>
           <w:rPr>
             <w:rStyle w:val="Hipercze"/>
@@ -2215,7 +2349,7 @@
           <w:numId w:val="32"/>
         </w:numPr>
       </w:pPr>
-      <w:hyperlink r:id="rId33" w:history="1">
+      <w:hyperlink r:id="rId38" w:history="1">
         <w:r>
           <w:rPr>
             <w:rStyle w:val="Hipercze"/>
@@ -2232,7 +2366,7 @@
           <w:numId w:val="32"/>
         </w:numPr>
       </w:pPr>
-      <w:hyperlink r:id="rId34" w:history="1">
+      <w:hyperlink r:id="rId39" w:history="1">
         <w:r>
           <w:rPr>
             <w:rStyle w:val="Hipercze"/>
@@ -2602,47 +2736,69 @@
           <w:lang w:val="en-US"/>
         </w:rPr>
       </w:pPr>
-      <w:r>
-        <w:rPr>
-          <w:lang w:val="en-US"/>
-        </w:rPr>
-        <w:t>C# - Error: "Program does not contain a static 'main' method suitable for an entry point" when building solution [</w:t>
-      </w:r>
-      <w:hyperlink r:id="rId35" w:history="1">
+      <w:hyperlink r:id="rId40" w:history="1">
         <w:r>
           <w:rPr>
             <w:rStyle w:val="Hipercze"/>
             <w:lang w:val="en-US"/>
           </w:rPr>
-          <w:t>https://peterdaugaardrasmussen.com/2022/01/05/csharp-program-does-not-contain-a-static-main-method-suitable-for-an-entry-point-when-building-solution/</w:t>
+          <w:t>https://stackoverflow.com/questions/18666582/datagridview-autofit-and-fill</w:t>
         </w:r>
       </w:hyperlink>
-      <w:r>
+    </w:p>
+    <w:p>
+      <w:pPr>
+        <w:pStyle w:val="Akapitzlist"/>
+        <w:numPr>
+          <w:ilvl w:val="1"/>
+          <w:numId w:val="25"/>
+        </w:numPr>
         <w:rPr>
           <w:lang w:val="en-US"/>
         </w:rPr>
-        <w:t xml:space="preserve">], </w:t>
-      </w:r>
-      <w:proofErr w:type="spellStart"/>
-      <w:r>
+      </w:pPr>
+      <w:hyperlink r:id="rId41" w:history="1">
+        <w:r>
+          <w:rPr>
+            <w:rStyle w:val="Hipercze"/>
+            <w:lang w:val="en-US"/>
+          </w:rPr>
+          <w:t>https://stackoverflow.com/questions/16498366/autosize-form-containing-tabcontrol</w:t>
+        </w:r>
+      </w:hyperlink>
+    </w:p>
+    <w:p>
+      <w:pPr>
+        <w:pStyle w:val="Akapitzlist"/>
+        <w:numPr>
+          <w:ilvl w:val="1"/>
+          <w:numId w:val="25"/>
+        </w:numPr>
         <w:rPr>
           <w:lang w:val="en-US"/>
         </w:rPr>
-        <w:t>dostęp</w:t>
-      </w:r>
-      <w:proofErr w:type="spellEnd"/>
-      <w:r>
+      </w:pPr>
+      <w:hyperlink r:id="rId42" w:history="1">
+        <w:r>
+          <w:rPr>
+            <w:rStyle w:val="Hipercze"/>
+            <w:lang w:val="en-US"/>
+          </w:rPr>
+          <w:t>https://stackoverflow.com/questions/2955061/how-can-you-make-the-form-maximize-to-any-computer-screen-in-a-windows-forms-app</w:t>
+        </w:r>
+      </w:hyperlink>
+    </w:p>
+    <w:p>
+      <w:pPr>
+        <w:pStyle w:val="Akapitzlist"/>
+        <w:numPr>
+          <w:ilvl w:val="1"/>
+          <w:numId w:val="25"/>
+        </w:numPr>
         <w:rPr>
           <w:lang w:val="en-US"/>
         </w:rPr>
-        <w:t>: </w:t>
-      </w:r>
-      <w:r>
-        <w:rPr>
-          <w:lang w:val="en-US"/>
-        </w:rPr>
-        <w:t>03.03.2023</w:t>
-      </w:r>
+      </w:pPr>
     </w:p>
     <w:p>
       <w:pPr>
@@ -2697,9 +2853,9 @@
       </w:fldSimple>
     </w:p>
     <w:sectPr>
-      <w:headerReference w:type="default" r:id="rId36"/>
-      <w:footerReference w:type="default" r:id="rId37"/>
-      <w:footerReference w:type="first" r:id="rId38"/>
+      <w:headerReference w:type="default" r:id="rId43"/>
+      <w:footerReference w:type="default" r:id="rId44"/>
+      <w:footerReference w:type="first" r:id="rId45"/>
       <w:pgSz w:w="11906" w:h="16838" w:code="9"/>
       <w:pgMar w:top="851" w:right="1417" w:bottom="1417" w:left="1417" w:header="709" w:footer="709" w:gutter="0"/>
       <w:pgNumType w:start="0"/>
@@ -5446,6 +5602,119 @@
     </w:lvl>
   </w:abstractNum>
   <w:abstractNum w:abstractNumId="23" w15:restartNumberingAfterBreak="0">
+    <w:nsid w:val="5CF6064F"/>
+    <w:multiLevelType w:val="hybridMultilevel"/>
+    <w:tmpl w:val="527271AA"/>
+    <w:lvl w:ilvl="0" w:tplc="04150001">
+      <w:start w:val="1"/>
+      <w:numFmt w:val="bullet"/>
+      <w:lvlText w:val=""/>
+      <w:lvlJc w:val="left"/>
+      <w:pPr>
+        <w:ind w:left="1145" w:hanging="360"/>
+      </w:pPr>
+      <w:rPr>
+        <w:rFonts w:ascii="Symbol" w:hAnsi="Symbol" w:hint="default"/>
+      </w:rPr>
+    </w:lvl>
+    <w:lvl w:ilvl="1" w:tplc="04150003" w:tentative="1">
+      <w:start w:val="1"/>
+      <w:numFmt w:val="bullet"/>
+      <w:lvlText w:val="o"/>
+      <w:lvlJc w:val="left"/>
+      <w:pPr>
+        <w:ind w:left="1865" w:hanging="360"/>
+      </w:pPr>
+      <w:rPr>
+        <w:rFonts w:ascii="Courier New" w:hAnsi="Courier New" w:cs="Courier New" w:hint="default"/>
+      </w:rPr>
+    </w:lvl>
+    <w:lvl w:ilvl="2" w:tplc="04150005" w:tentative="1">
+      <w:start w:val="1"/>
+      <w:numFmt w:val="bullet"/>
+      <w:lvlText w:val=""/>
+      <w:lvlJc w:val="left"/>
+      <w:pPr>
+        <w:ind w:left="2585" w:hanging="360"/>
+      </w:pPr>
+      <w:rPr>
+        <w:rFonts w:ascii="Wingdings" w:hAnsi="Wingdings" w:hint="default"/>
+      </w:rPr>
+    </w:lvl>
+    <w:lvl w:ilvl="3" w:tplc="04150001" w:tentative="1">
+      <w:start w:val="1"/>
+      <w:numFmt w:val="bullet"/>
+      <w:lvlText w:val=""/>
+      <w:lvlJc w:val="left"/>
+      <w:pPr>
+        <w:ind w:left="3305" w:hanging="360"/>
+      </w:pPr>
+      <w:rPr>
+        <w:rFonts w:ascii="Symbol" w:hAnsi="Symbol" w:hint="default"/>
+      </w:rPr>
+    </w:lvl>
+    <w:lvl w:ilvl="4" w:tplc="04150003" w:tentative="1">
+      <w:start w:val="1"/>
+      <w:numFmt w:val="bullet"/>
+      <w:lvlText w:val="o"/>
+      <w:lvlJc w:val="left"/>
+      <w:pPr>
+        <w:ind w:left="4025" w:hanging="360"/>
+      </w:pPr>
+      <w:rPr>
+        <w:rFonts w:ascii="Courier New" w:hAnsi="Courier New" w:cs="Courier New" w:hint="default"/>
+      </w:rPr>
+    </w:lvl>
+    <w:lvl w:ilvl="5" w:tplc="04150005" w:tentative="1">
+      <w:start w:val="1"/>
+      <w:numFmt w:val="bullet"/>
+      <w:lvlText w:val=""/>
+      <w:lvlJc w:val="left"/>
+      <w:pPr>
+        <w:ind w:left="4745" w:hanging="360"/>
+      </w:pPr>
+      <w:rPr>
+        <w:rFonts w:ascii="Wingdings" w:hAnsi="Wingdings" w:hint="default"/>
+      </w:rPr>
+    </w:lvl>
+    <w:lvl w:ilvl="6" w:tplc="04150001" w:tentative="1">
+      <w:start w:val="1"/>
+      <w:numFmt w:val="bullet"/>
+      <w:lvlText w:val=""/>
+      <w:lvlJc w:val="left"/>
+      <w:pPr>
+        <w:ind w:left="5465" w:hanging="360"/>
+      </w:pPr>
+      <w:rPr>
+        <w:rFonts w:ascii="Symbol" w:hAnsi="Symbol" w:hint="default"/>
+      </w:rPr>
+    </w:lvl>
+    <w:lvl w:ilvl="7" w:tplc="04150003" w:tentative="1">
+      <w:start w:val="1"/>
+      <w:numFmt w:val="bullet"/>
+      <w:lvlText w:val="o"/>
+      <w:lvlJc w:val="left"/>
+      <w:pPr>
+        <w:ind w:left="6185" w:hanging="360"/>
+      </w:pPr>
+      <w:rPr>
+        <w:rFonts w:ascii="Courier New" w:hAnsi="Courier New" w:cs="Courier New" w:hint="default"/>
+      </w:rPr>
+    </w:lvl>
+    <w:lvl w:ilvl="8" w:tplc="04150005" w:tentative="1">
+      <w:start w:val="1"/>
+      <w:numFmt w:val="bullet"/>
+      <w:lvlText w:val=""/>
+      <w:lvlJc w:val="left"/>
+      <w:pPr>
+        <w:ind w:left="6905" w:hanging="360"/>
+      </w:pPr>
+      <w:rPr>
+        <w:rFonts w:ascii="Wingdings" w:hAnsi="Wingdings" w:hint="default"/>
+      </w:rPr>
+    </w:lvl>
+  </w:abstractNum>
+  <w:abstractNum w:abstractNumId="24" w15:restartNumberingAfterBreak="0">
     <w:nsid w:val="604C206E"/>
     <w:multiLevelType w:val="hybridMultilevel"/>
     <w:tmpl w:val="945C39D6"/>
@@ -5571,7 +5840,7 @@
       </w:pPr>
     </w:lvl>
   </w:abstractNum>
-  <w:abstractNum w:abstractNumId="24" w15:restartNumberingAfterBreak="0">
+  <w:abstractNum w:abstractNumId="25" w15:restartNumberingAfterBreak="0">
     <w:nsid w:val="633B2372"/>
     <w:multiLevelType w:val="hybridMultilevel"/>
     <w:tmpl w:val="159C8A92"/>
@@ -5684,7 +5953,7 @@
       </w:rPr>
     </w:lvl>
   </w:abstractNum>
-  <w:abstractNum w:abstractNumId="25" w15:restartNumberingAfterBreak="0">
+  <w:abstractNum w:abstractNumId="26" w15:restartNumberingAfterBreak="0">
     <w:nsid w:val="65CF7299"/>
     <w:multiLevelType w:val="hybridMultilevel"/>
     <w:tmpl w:val="40C8BA18"/>
@@ -5797,7 +6066,7 @@
       </w:rPr>
     </w:lvl>
   </w:abstractNum>
-  <w:abstractNum w:abstractNumId="26" w15:restartNumberingAfterBreak="0">
+  <w:abstractNum w:abstractNumId="27" w15:restartNumberingAfterBreak="0">
     <w:nsid w:val="688508C7"/>
     <w:multiLevelType w:val="hybridMultilevel"/>
     <w:tmpl w:val="182C8E5E"/>
@@ -5910,7 +6179,7 @@
       </w:rPr>
     </w:lvl>
   </w:abstractNum>
-  <w:abstractNum w:abstractNumId="27" w15:restartNumberingAfterBreak="0">
+  <w:abstractNum w:abstractNumId="28" w15:restartNumberingAfterBreak="0">
     <w:nsid w:val="7202160B"/>
     <w:multiLevelType w:val="hybridMultilevel"/>
     <w:tmpl w:val="AC4E9880"/>
@@ -6023,7 +6292,7 @@
       </w:rPr>
     </w:lvl>
   </w:abstractNum>
-  <w:abstractNum w:abstractNumId="28" w15:restartNumberingAfterBreak="0">
+  <w:abstractNum w:abstractNumId="29" w15:restartNumberingAfterBreak="0">
     <w:nsid w:val="72F162A5"/>
     <w:multiLevelType w:val="hybridMultilevel"/>
     <w:tmpl w:val="1EDC2DBE"/>
@@ -6136,7 +6405,7 @@
       </w:rPr>
     </w:lvl>
   </w:abstractNum>
-  <w:abstractNum w:abstractNumId="29" w15:restartNumberingAfterBreak="0">
+  <w:abstractNum w:abstractNumId="30" w15:restartNumberingAfterBreak="0">
     <w:nsid w:val="7386284B"/>
     <w:multiLevelType w:val="hybridMultilevel"/>
     <w:tmpl w:val="4C7A666A"/>
@@ -6249,7 +6518,7 @@
       </w:rPr>
     </w:lvl>
   </w:abstractNum>
-  <w:abstractNum w:abstractNumId="30" w15:restartNumberingAfterBreak="0">
+  <w:abstractNum w:abstractNumId="31" w15:restartNumberingAfterBreak="0">
     <w:nsid w:val="77AE15C3"/>
     <w:multiLevelType w:val="hybridMultilevel"/>
     <w:tmpl w:val="C2DC22D2"/>
@@ -6335,7 +6604,7 @@
       </w:pPr>
     </w:lvl>
   </w:abstractNum>
-  <w:abstractNum w:abstractNumId="31" w15:restartNumberingAfterBreak="0">
+  <w:abstractNum w:abstractNumId="32" w15:restartNumberingAfterBreak="0">
     <w:nsid w:val="7C8E1465"/>
     <w:multiLevelType w:val="hybridMultilevel"/>
     <w:tmpl w:val="49BE559E"/>
@@ -6449,10 +6718,10 @@
     </w:lvl>
   </w:abstractNum>
   <w:num w:numId="1" w16cid:durableId="1741170264">
-    <w:abstractNumId w:val="28"/>
+    <w:abstractNumId w:val="29"/>
   </w:num>
   <w:num w:numId="2" w16cid:durableId="857111980">
-    <w:abstractNumId w:val="31"/>
+    <w:abstractNumId w:val="32"/>
   </w:num>
   <w:num w:numId="3" w16cid:durableId="640811530">
     <w:abstractNumId w:val="6"/>
@@ -6467,13 +6736,13 @@
     <w:abstractNumId w:val="14"/>
   </w:num>
   <w:num w:numId="7" w16cid:durableId="1625424515">
-    <w:abstractNumId w:val="26"/>
+    <w:abstractNumId w:val="27"/>
   </w:num>
   <w:num w:numId="8" w16cid:durableId="961350542">
     <w:abstractNumId w:val="16"/>
   </w:num>
   <w:num w:numId="9" w16cid:durableId="1610234683">
-    <w:abstractNumId w:val="24"/>
+    <w:abstractNumId w:val="25"/>
   </w:num>
   <w:num w:numId="10" w16cid:durableId="1582105451">
     <w:abstractNumId w:val="7"/>
@@ -6488,7 +6757,7 @@
     <w:abstractNumId w:val="11"/>
   </w:num>
   <w:num w:numId="14" w16cid:durableId="1341812715">
-    <w:abstractNumId w:val="23"/>
+    <w:abstractNumId w:val="24"/>
   </w:num>
   <w:num w:numId="15" w16cid:durableId="342099029">
     <w:abstractNumId w:val="22"/>
@@ -6500,7 +6769,7 @@
     <w:abstractNumId w:val="21"/>
   </w:num>
   <w:num w:numId="18" w16cid:durableId="2087603516">
-    <w:abstractNumId w:val="25"/>
+    <w:abstractNumId w:val="26"/>
   </w:num>
   <w:num w:numId="19" w16cid:durableId="1529879770">
     <w:abstractNumId w:val="17"/>
@@ -6521,16 +6790,16 @@
     <w:abstractNumId w:val="18"/>
   </w:num>
   <w:num w:numId="25" w16cid:durableId="1374574355">
-    <w:abstractNumId w:val="30"/>
+    <w:abstractNumId w:val="31"/>
   </w:num>
   <w:num w:numId="26" w16cid:durableId="1791823444">
-    <w:abstractNumId w:val="27"/>
+    <w:abstractNumId w:val="28"/>
   </w:num>
   <w:num w:numId="27" w16cid:durableId="535388151">
     <w:abstractNumId w:val="20"/>
   </w:num>
   <w:num w:numId="28" w16cid:durableId="770517611">
-    <w:abstractNumId w:val="29"/>
+    <w:abstractNumId w:val="30"/>
   </w:num>
   <w:num w:numId="29" w16cid:durableId="2097556439">
     <w:abstractNumId w:val="2"/>
@@ -6546,6 +6815,9 @@
   </w:num>
   <w:num w:numId="33" w16cid:durableId="1792822454">
     <w:abstractNumId w:val="10"/>
+  </w:num>
+  <w:num w:numId="34" w16cid:durableId="302543905">
+    <w:abstractNumId w:val="23"/>
   </w:num>
   <w:numIdMacAtCleanup w:val="13"/>
 </w:numbering>

</xml_diff>

<commit_message>
modifications in db, form with my finance, modifications in elaboration, added context graph, and some modification in solution structure
</commit_message>
<xml_diff>
--- a/OLEKSII.HUDZISHEVSKYI.PROJEKT.docx
+++ b/OLEKSII.HUDZISHEVSKYI.PROJEKT.docx
@@ -1659,6 +1659,86 @@
     </w:p>
     <w:p>
       <w:pPr>
+        <w:rPr>
+          <w:rStyle w:val="Hipercze"/>
+          <w:color w:val="auto"/>
+          <w:u w:val="none"/>
+          <w:lang w:val="en-US"/>
+        </w:rPr>
+      </w:pPr>
+      <w:r>
+        <w:rPr>
+          <w:noProof/>
+        </w:rPr>
+        <w:lastRenderedPageBreak/>
+        <w:drawing>
+          <wp:inline distT="0" distB="0" distL="0" distR="0" wp14:anchorId="4E09D741" wp14:editId="55337287">
+            <wp:extent cx="5760720" cy="2936240"/>
+            <wp:effectExtent l="0" t="0" r="0" b="0"/>
+            <wp:docPr id="1" name="Obraz 1"/>
+            <wp:cNvGraphicFramePr>
+              <a:graphicFrameLocks xmlns:a="http://schemas.openxmlformats.org/drawingml/2006/main" noChangeAspect="1"/>
+            </wp:cNvGraphicFramePr>
+            <a:graphic xmlns:a="http://schemas.openxmlformats.org/drawingml/2006/main">
+              <a:graphicData uri="http://schemas.openxmlformats.org/drawingml/2006/picture">
+                <pic:pic xmlns:pic="http://schemas.openxmlformats.org/drawingml/2006/picture">
+                  <pic:nvPicPr>
+                    <pic:cNvPr id="1" name=""/>
+                    <pic:cNvPicPr/>
+                  </pic:nvPicPr>
+                  <pic:blipFill>
+                    <a:blip r:embed="rId12"/>
+                    <a:stretch>
+                      <a:fillRect/>
+                    </a:stretch>
+                  </pic:blipFill>
+                  <pic:spPr>
+                    <a:xfrm>
+                      <a:off x="0" y="0"/>
+                      <a:ext cx="5760720" cy="2936240"/>
+                    </a:xfrm>
+                    <a:prstGeom prst="rect">
+                      <a:avLst/>
+                    </a:prstGeom>
+                  </pic:spPr>
+                </pic:pic>
+              </a:graphicData>
+            </a:graphic>
+          </wp:inline>
+        </w:drawing>
+      </w:r>
+    </w:p>
+    <w:p>
+      <w:pPr>
+        <w:rPr>
+          <w:rStyle w:val="Hipercze"/>
+          <w:color w:val="auto"/>
+          <w:u w:val="none"/>
+          <w:lang w:val="en-US"/>
+        </w:rPr>
+      </w:pPr>
+      <w:hyperlink r:id="rId13" w:history="1">
+        <w:r>
+          <w:rPr>
+            <w:rStyle w:val="Hipercze"/>
+            <w:lang w:val="en-US"/>
+          </w:rPr>
+          <w:t>https://stackoverflow.com/questions/32471058/windows-1252-is-not-supported-encoding-name</w:t>
+        </w:r>
+      </w:hyperlink>
+    </w:p>
+    <w:p>
+      <w:pPr>
+        <w:rPr>
+          <w:rStyle w:val="Hipercze"/>
+          <w:color w:val="auto"/>
+          <w:u w:val="none"/>
+          <w:lang w:val="en-US"/>
+        </w:rPr>
+      </w:pPr>
+    </w:p>
+    <w:p>
+      <w:pPr>
         <w:pStyle w:val="Nagwek2"/>
         <w:rPr>
           <w:lang w:val="en-US"/>
@@ -1682,7 +1762,7 @@
           <w:lang w:val="en-US"/>
         </w:rPr>
       </w:pPr>
-      <w:hyperlink r:id="rId12" w:history="1">
+      <w:hyperlink r:id="rId14" w:history="1">
         <w:r>
           <w:rPr>
             <w:rStyle w:val="Hipercze"/>
@@ -1729,7 +1809,7 @@
           <w:lang w:val="en-US"/>
         </w:rPr>
       </w:pPr>
-      <w:hyperlink r:id="rId13" w:history="1">
+      <w:hyperlink r:id="rId15" w:history="1">
         <w:r>
           <w:rPr>
             <w:rStyle w:val="Hipercze"/>
@@ -1750,7 +1830,7 @@
           <w:lang w:val="en-US"/>
         </w:rPr>
       </w:pPr>
-      <w:hyperlink r:id="rId14" w:history="1">
+      <w:hyperlink r:id="rId16" w:history="1">
         <w:r>
           <w:rPr>
             <w:rStyle w:val="Hipercze"/>
@@ -1771,7 +1851,7 @@
           <w:lang w:val="en-US"/>
         </w:rPr>
       </w:pPr>
-      <w:hyperlink r:id="rId15" w:history="1">
+      <w:hyperlink r:id="rId17" w:history="1">
         <w:r>
           <w:rPr>
             <w:rStyle w:val="Hipercze"/>
@@ -1792,7 +1872,7 @@
           <w:lang w:val="en-US"/>
         </w:rPr>
       </w:pPr>
-      <w:hyperlink r:id="rId16" w:history="1">
+      <w:hyperlink r:id="rId18" w:history="1">
         <w:r>
           <w:rPr>
             <w:rStyle w:val="Hipercze"/>
@@ -1838,7 +1918,7 @@
           <w:lang w:val="en-US"/>
         </w:rPr>
       </w:pPr>
-      <w:hyperlink r:id="rId17" w:history="1">
+      <w:hyperlink r:id="rId19" w:history="1">
         <w:r>
           <w:rPr>
             <w:rStyle w:val="Hipercze"/>
@@ -1862,7 +1942,7 @@
           <w:lang w:val="en-US"/>
         </w:rPr>
       </w:pPr>
-      <w:hyperlink r:id="rId18" w:history="1">
+      <w:hyperlink r:id="rId20" w:history="1">
         <w:r>
           <w:rPr>
             <w:rStyle w:val="Hipercze"/>
@@ -1883,7 +1963,7 @@
           <w:lang w:val="en-US"/>
         </w:rPr>
       </w:pPr>
-      <w:hyperlink r:id="rId19" w:history="1">
+      <w:hyperlink r:id="rId21" w:history="1">
         <w:r>
           <w:rPr>
             <w:rStyle w:val="Hipercze"/>
@@ -1904,7 +1984,7 @@
           <w:lang w:val="en-US"/>
         </w:rPr>
       </w:pPr>
-      <w:hyperlink r:id="rId20" w:history="1">
+      <w:hyperlink r:id="rId22" w:history="1">
         <w:r>
           <w:rPr>
             <w:rStyle w:val="Hipercze"/>
@@ -1947,18 +2027,12 @@
           <w:u w:val="none"/>
         </w:rPr>
       </w:pPr>
-      <w:hyperlink r:id="rId21" w:history="1">
+      <w:hyperlink r:id="rId23" w:history="1">
         <w:r>
           <w:rPr>
             <w:rStyle w:val="Hipercze"/>
           </w:rPr>
-          <w:t>https://www.c-sharpcorner.co</w:t>
-        </w:r>
-        <w:r>
-          <w:rPr>
-            <w:rStyle w:val="Hipercze"/>
-          </w:rPr>
-          <w:t>m/UploadFile/1e050f/chart-control-in-windows-form-application/</w:t>
+          <w:t>https://www.c-sharpcorner.com/UploadFile/1e050f/chart-control-in-windows-form-application/</w:t>
         </w:r>
       </w:hyperlink>
     </w:p>
@@ -1975,7 +2049,7 @@
           <w:u w:val="none"/>
         </w:rPr>
       </w:pPr>
-      <w:hyperlink r:id="rId22" w:history="1">
+      <w:hyperlink r:id="rId24" w:history="1">
         <w:r>
           <w:rPr>
             <w:rStyle w:val="Hipercze"/>
@@ -1992,7 +2066,7 @@
           <w:numId w:val="26"/>
         </w:numPr>
       </w:pPr>
-      <w:hyperlink r:id="rId23" w:history="1">
+      <w:hyperlink r:id="rId25" w:history="1">
         <w:r>
           <w:rPr>
             <w:rStyle w:val="Hipercze"/>
@@ -2009,7 +2083,7 @@
           <w:numId w:val="26"/>
         </w:numPr>
       </w:pPr>
-      <w:hyperlink r:id="rId24" w:history="1">
+      <w:hyperlink r:id="rId26" w:history="1">
         <w:r>
           <w:rPr>
             <w:rStyle w:val="Hipercze"/>
@@ -2026,7 +2100,7 @@
           <w:numId w:val="26"/>
         </w:numPr>
       </w:pPr>
-      <w:hyperlink r:id="rId25" w:history="1">
+      <w:hyperlink r:id="rId27" w:history="1">
         <w:r>
           <w:rPr>
             <w:rStyle w:val="Hipercze"/>
@@ -2043,7 +2117,7 @@
           <w:numId w:val="26"/>
         </w:numPr>
       </w:pPr>
-      <w:hyperlink r:id="rId26" w:history="1">
+      <w:hyperlink r:id="rId28" w:history="1">
         <w:r>
           <w:rPr>
             <w:rStyle w:val="Hipercze"/>
@@ -2077,7 +2151,7 @@
           <w:lang w:val="en-US"/>
         </w:rPr>
       </w:pPr>
-      <w:hyperlink r:id="rId27" w:history="1">
+      <w:hyperlink r:id="rId29" w:history="1">
         <w:r>
           <w:rPr>
             <w:rStyle w:val="Hipercze"/>
@@ -2098,7 +2172,7 @@
           <w:lang w:val="en-US"/>
         </w:rPr>
       </w:pPr>
-      <w:hyperlink r:id="rId28" w:history="1">
+      <w:hyperlink r:id="rId30" w:history="1">
         <w:r>
           <w:rPr>
             <w:rStyle w:val="Hipercze"/>
@@ -2119,7 +2193,7 @@
           <w:lang w:val="en-US"/>
         </w:rPr>
       </w:pPr>
-      <w:hyperlink r:id="rId29" w:history="1">
+      <w:hyperlink r:id="rId31" w:history="1">
         <w:r>
           <w:rPr>
             <w:rStyle w:val="Hipercze"/>
@@ -2140,7 +2214,7 @@
           <w:lang w:val="en-US"/>
         </w:rPr>
       </w:pPr>
-      <w:hyperlink r:id="rId30" w:history="1">
+      <w:hyperlink r:id="rId32" w:history="1">
         <w:r>
           <w:rPr>
             <w:rStyle w:val="Hipercze"/>
@@ -2161,7 +2235,7 @@
           <w:lang w:val="en-US"/>
         </w:rPr>
       </w:pPr>
-      <w:hyperlink r:id="rId31" w:history="1">
+      <w:hyperlink r:id="rId33" w:history="1">
         <w:r>
           <w:rPr>
             <w:rStyle w:val="Hipercze"/>
@@ -2182,7 +2256,7 @@
           <w:lang w:val="en-US"/>
         </w:rPr>
       </w:pPr>
-      <w:hyperlink r:id="rId32" w:history="1">
+      <w:hyperlink r:id="rId34" w:history="1">
         <w:r>
           <w:rPr>
             <w:rStyle w:val="Hipercze"/>
@@ -2203,7 +2277,7 @@
           <w:lang w:val="en-US"/>
         </w:rPr>
       </w:pPr>
-      <w:hyperlink r:id="rId33" w:history="1">
+      <w:hyperlink r:id="rId35" w:history="1">
         <w:r>
           <w:rPr>
             <w:rStyle w:val="Hipercze"/>
@@ -2224,7 +2298,7 @@
           <w:lang w:val="en-US"/>
         </w:rPr>
       </w:pPr>
-      <w:hyperlink r:id="rId34" w:history="1">
+      <w:hyperlink r:id="rId36" w:history="1">
         <w:r>
           <w:rPr>
             <w:rStyle w:val="Hipercze"/>
@@ -2245,7 +2319,7 @@
           <w:lang w:val="en-US"/>
         </w:rPr>
       </w:pPr>
-      <w:hyperlink r:id="rId35" w:history="1">
+      <w:hyperlink r:id="rId37" w:history="1">
         <w:r>
           <w:rPr>
             <w:rStyle w:val="Hipercze"/>
@@ -2282,7 +2356,7 @@
           <w:lang w:val="en-US"/>
         </w:rPr>
       </w:pPr>
-      <w:hyperlink r:id="rId36" w:history="1">
+      <w:hyperlink r:id="rId38" w:history="1">
         <w:r>
           <w:rPr>
             <w:rStyle w:val="Hipercze"/>
@@ -2310,6 +2384,7 @@
       </w:pPr>
       <w:bookmarkStart w:id="5" w:name="_Toc133915390"/>
       <w:r>
+        <w:lastRenderedPageBreak/>
         <w:t>Baza danych</w:t>
       </w:r>
       <w:bookmarkEnd w:id="5"/>
@@ -2332,7 +2407,7 @@
           <w:numId w:val="32"/>
         </w:numPr>
       </w:pPr>
-      <w:hyperlink r:id="rId37" w:history="1">
+      <w:hyperlink r:id="rId39" w:history="1">
         <w:r>
           <w:rPr>
             <w:rStyle w:val="Hipercze"/>
@@ -2349,7 +2424,7 @@
           <w:numId w:val="32"/>
         </w:numPr>
       </w:pPr>
-      <w:hyperlink r:id="rId38" w:history="1">
+      <w:hyperlink r:id="rId40" w:history="1">
         <w:r>
           <w:rPr>
             <w:rStyle w:val="Hipercze"/>
@@ -2366,7 +2441,7 @@
           <w:numId w:val="32"/>
         </w:numPr>
       </w:pPr>
-      <w:hyperlink r:id="rId39" w:history="1">
+      <w:hyperlink r:id="rId41" w:history="1">
         <w:r>
           <w:rPr>
             <w:rStyle w:val="Hipercze"/>
@@ -2736,7 +2811,7 @@
           <w:lang w:val="en-US"/>
         </w:rPr>
       </w:pPr>
-      <w:hyperlink r:id="rId40" w:history="1">
+      <w:hyperlink r:id="rId42" w:history="1">
         <w:r>
           <w:rPr>
             <w:rStyle w:val="Hipercze"/>
@@ -2757,7 +2832,7 @@
           <w:lang w:val="en-US"/>
         </w:rPr>
       </w:pPr>
-      <w:hyperlink r:id="rId41" w:history="1">
+      <w:hyperlink r:id="rId43" w:history="1">
         <w:r>
           <w:rPr>
             <w:rStyle w:val="Hipercze"/>
@@ -2778,7 +2853,7 @@
           <w:lang w:val="en-US"/>
         </w:rPr>
       </w:pPr>
-      <w:hyperlink r:id="rId42" w:history="1">
+      <w:hyperlink r:id="rId44" w:history="1">
         <w:r>
           <w:rPr>
             <w:rStyle w:val="Hipercze"/>
@@ -2853,9 +2928,9 @@
       </w:fldSimple>
     </w:p>
     <w:sectPr>
-      <w:headerReference w:type="default" r:id="rId43"/>
-      <w:footerReference w:type="default" r:id="rId44"/>
-      <w:footerReference w:type="first" r:id="rId45"/>
+      <w:headerReference w:type="default" r:id="rId45"/>
+      <w:footerReference w:type="default" r:id="rId46"/>
+      <w:footerReference w:type="first" r:id="rId47"/>
       <w:pgSz w:w="11906" w:h="16838" w:code="9"/>
       <w:pgMar w:top="851" w:right="1417" w:bottom="1417" w:left="1417" w:header="709" w:footer="709" w:gutter="0"/>
       <w:pgNumType w:start="0"/>

</xml_diff>